<commit_message>
Figure and table update
</commit_message>
<xml_diff>
--- a/report/report.docx
+++ b/report/report.docx
@@ -40,7 +40,7 @@
       </w:pPr>
       <w:r>
         <w:rPr/>
-        <w:t>2024-05-16</w:t>
+        <w:t>2024-05-17</w:t>
       </w:r>
     </w:p>
     <w:p>
@@ -140,7 +140,7 @@
       </w:r>
       <w:r>
         <w:rPr/>
-        <w:t xml:space="preserve"> belonged to the most common genetic features of urothelial cancers and were found in 15 to 25% of cancer samples. Somatic mutations of the remaining </w:t>
+        <w:t xml:space="preserve"> belonged to the most common genetic features of urothelial cancers and were found in 15 to 27% of cancer samples. Somatic mutations of the remaining </w:t>
       </w:r>
       <w:r>
         <w:rPr>
@@ -2107,7 +2107,15 @@
       </w:pPr>
       <w:r>
         <w:rPr/>
-        <w:t>Collectively, our analysis results suggest at least two mechanisms of FGFR signaling activation in urothelial cancers: the one exploiting FGFR3 mutations and largely independent on FGF ligands and operative predominantly in papillary cancers, and the other relying on over-expression of FGFR1 and FGF ligands predominantly by stroma-rich and non-specified luminal tumors. Furthermore, we put forward a relatively simple classification scheme of urothelial cancers based on the most common somatic mutations, gene and chromosome region deletions and amplifications established in the large GENIE BLCA collective. The key genetic features of those six genetic clusters such as subset-defining mutations and copy number variants, mutation and variant numbers could be reproduced in the MSK IMAPST and TCGA BLCA, i.e. two independent validation cohorts. Of clinical importance, the genetic subset classification bears consequences for overall survival in a age-, gender-, and stage-independent manner.</w:t>
+        <w:t>Collectively, our analysis results suggest at least two mechanisms of FGFR signaling activation in urothelial cancers: the one exploiting FGFR3 mutations and largely independent on FGF ligands and operative predominantly in papillary cancers, and the other relying on over-expression of FGFR1 and FGF ligands predominantly by stroma-rich and non-specified luminal tumors. Furthermore, we put forward a relatively simple classification scheme of urothelial cancers based on the most common somatic mutations, gene and chromosome region deletions and amplifications established in the large GENIE BLCA collective. The key genetic features of those six genetic clusters such as subset-defining mutations and copy number variants, mutation and variant numbers could be reproduced in the MSK IMAPST and TCGA BLCA, i.e. two independent validation cohorts. Of clinical importance, the genetic subset classification bears consequences for overall survival in a</w:t>
+      </w:r>
+      <w:r>
+        <w:rPr/>
+        <w:t>n</w:t>
+      </w:r>
+      <w:r>
+        <w:rPr/>
+        <w:t xml:space="preserve"> age-, gender-, and stage-independent manner.</w:t>
       </w:r>
     </w:p>
     <w:p>
@@ -2738,9 +2746,9 @@
               </w:rPr>
               <w:t>66 [IQR: 58 - 73]</w:t>
               <w:br/>
-              <w:t>range: 0 - 92</w:t>
-              <w:br/>
-              <w:t>complete: n = 907</w:t>
+              <w:t>range: 28 - 92</w:t>
+              <w:br/>
+              <w:t>complete: n = 906</w:t>
             </w:r>
           </w:p>
         </w:tc>
@@ -2871,7 +2879,7 @@
                 <w:szCs w:val="20"/>
                 <w:u w:val="none"/>
               </w:rPr>
-              <w:t>η² = 0.012</w:t>
+              <w:t>η² = 0.013</w:t>
             </w:r>
           </w:p>
         </w:tc>
@@ -2982,11 +2990,11 @@
                 <w:szCs w:val="20"/>
                 <w:u w:val="none"/>
               </w:rPr>
-              <w:t>female: 25% (258)</w:t>
-              <w:br/>
-              <w:t>male: 75% (795)</w:t>
-              <w:br/>
-              <w:t>complete: n = 1053</w:t>
+              <w:t>female: 24% (215)</w:t>
+              <w:br/>
+              <w:t>male: 76% (690)</w:t>
+              <w:br/>
+              <w:t>complete: n = 905</w:t>
             </w:r>
           </w:p>
         </w:tc>
@@ -3096,7 +3104,7 @@
                 <w:szCs w:val="20"/>
                 <w:u w:val="none"/>
               </w:rPr>
-              <w:t>ns (p = 0.38)</w:t>
+              <w:t>ns (p = 0.23)</w:t>
             </w:r>
           </w:p>
         </w:tc>
@@ -3130,7 +3138,7 @@
                 <w:szCs w:val="20"/>
                 <w:u w:val="none"/>
               </w:rPr>
-              <w:t>V = 0.025</w:t>
+              <w:t>V = 0.03</w:t>
             </w:r>
           </w:p>
         </w:tc>
@@ -3241,11 +3249,11 @@
                 <w:szCs w:val="20"/>
                 <w:u w:val="none"/>
               </w:rPr>
-              <w:t>bladder: 96% (1010)</w:t>
-              <w:br/>
-              <w:t>non-bladder: 4.2% (44)</w:t>
-              <w:br/>
-              <w:t>complete: n = 1054</w:t>
+              <w:t>bladder: 98% (888)</w:t>
+              <w:br/>
+              <w:t>non-bladder: 2% (18)</w:t>
+              <w:br/>
+              <w:t>complete: n = 906</w:t>
             </w:r>
           </w:p>
         </w:tc>
@@ -3389,7 +3397,7 @@
                 <w:szCs w:val="20"/>
                 <w:u w:val="none"/>
               </w:rPr>
-              <w:t>V = 0.2</w:t>
+              <w:t>V = 0.22</w:t>
             </w:r>
           </w:p>
         </w:tc>
@@ -3487,11 +3495,11 @@
                 <w:szCs w:val="20"/>
                 <w:u w:val="none"/>
               </w:rPr>
-              <w:t>non-muscle invasive: 5.9% (56)</w:t>
-              <w:br/>
-              <w:t>muscle invasive: 94% (891)</w:t>
-              <w:br/>
-              <w:t>complete: n = 947</w:t>
+              <w:t>non-muscle invasive: 6.2% (56)</w:t>
+              <w:br/>
+              <w:t>muscle invasive: 94% (850)</w:t>
+              <w:br/>
+              <w:t>complete: n = 906</w:t>
             </w:r>
           </w:p>
         </w:tc>
@@ -3715,17 +3723,17 @@
                 <w:szCs w:val="20"/>
                 <w:u w:val="none"/>
               </w:rPr>
-              <w:t>T1: 5.9% (56)</w:t>
-              <w:br/>
-              <w:t>T2: 20% (191)</w:t>
-              <w:br/>
-              <w:t>T3: 73% (691)</w:t>
-              <w:br/>
-              <w:t>T4: 0.95% (9)</w:t>
+              <w:t>T1: 6.2% (56)</w:t>
+              <w:br/>
+              <w:t>T2: 21% (190)</w:t>
+              <w:br/>
+              <w:t>T3: 72% (651)</w:t>
+              <w:br/>
+              <w:t>T4: 0.99% (9)</w:t>
               <w:br/>
               <w:t>T0: 0% (0)</w:t>
               <w:br/>
-              <w:t>complete: n = 947</w:t>
+              <w:t>complete: n = 906</w:t>
             </w:r>
           </w:p>
         </w:tc>
@@ -4363,11 +4371,11 @@
                 <w:szCs w:val="20"/>
                 <w:u w:val="none"/>
               </w:rPr>
-              <w:t>9.8 [IQR: 5.9 - 18]</w:t>
+              <w:t>9.5 [IQR: 5.5 - 16]</w:t>
               <w:br/>
               <w:t>range: 0 - 400</w:t>
               <w:br/>
-              <w:t>complete: n = 1054</w:t>
+              <w:t>complete: n = 906</w:t>
             </w:r>
           </w:p>
         </w:tc>
@@ -4804,9 +4812,9 @@
                 <w:szCs w:val="20"/>
                 <w:u w:val="none"/>
               </w:rPr>
-              <w:t>30% (319)</w:t>
-              <w:br/>
-              <w:t>complete: n = 1053</w:t>
+              <w:t>30% (276)</w:t>
+              <w:br/>
+              <w:t>complete: n = 905</w:t>
             </w:r>
           </w:p>
         </w:tc>
@@ -7456,9 +7464,9 @@
               </w:rPr>
               <w:t>67 [IQR: 59 - 73]</w:t>
               <w:br/>
-              <w:t>range: 0 - 92</w:t>
-              <w:br/>
-              <w:t>complete: n = 666</w:t>
+              <w:t>range: 28 - 92</w:t>
+              <w:br/>
+              <w:t>complete: n = 665</w:t>
             </w:r>
           </w:p>
         </w:tc>
@@ -7530,7 +7538,7 @@
                 <w:szCs w:val="20"/>
                 <w:u w:val="none"/>
               </w:rPr>
-              <w:t>p = 0.039</w:t>
+              <w:t>p = 0.035</w:t>
             </w:r>
           </w:p>
         </w:tc>
@@ -7564,7 +7572,7 @@
                 <w:szCs w:val="20"/>
                 <w:u w:val="none"/>
               </w:rPr>
-              <w:t>η² = 0.0035</w:t>
+              <w:t>η² = 0.0042</w:t>
             </w:r>
           </w:p>
         </w:tc>
@@ -7663,11 +7671,11 @@
                 <w:szCs w:val="20"/>
                 <w:u w:val="none"/>
               </w:rPr>
-              <w:t>female: 23% (178)</w:t>
-              <w:br/>
-              <w:t>male: 77% (613)</w:t>
-              <w:br/>
-              <w:t>complete: n = 791</w:t>
+              <w:t>female: 21% (141)</w:t>
+              <w:br/>
+              <w:t>male: 79% (523)</w:t>
+              <w:br/>
+              <w:t>complete: n = 664</w:t>
             </w:r>
           </w:p>
         </w:tc>
@@ -7701,11 +7709,11 @@
                 <w:szCs w:val="20"/>
                 <w:u w:val="none"/>
               </w:rPr>
-              <w:t>female: 31% (80)</w:t>
-              <w:br/>
-              <w:t>male: 69% (182)</w:t>
-              <w:br/>
-              <w:t>complete: n = 262</w:t>
+              <w:t>female: 31% (74)</w:t>
+              <w:br/>
+              <w:t>male: 69% (167)</w:t>
+              <w:br/>
+              <w:t>complete: n = 241</w:t>
             </w:r>
           </w:p>
         </w:tc>
@@ -7739,7 +7747,7 @@
                 <w:szCs w:val="20"/>
                 <w:u w:val="none"/>
               </w:rPr>
-              <w:t>p = 0.019</w:t>
+              <w:t>p = 0.0068</w:t>
             </w:r>
           </w:p>
         </w:tc>
@@ -7773,7 +7781,7 @@
                 <w:szCs w:val="20"/>
                 <w:u w:val="none"/>
               </w:rPr>
-              <w:t>V = 0.081</w:t>
+              <w:t>V = 0.098</w:t>
             </w:r>
           </w:p>
         </w:tc>
@@ -7872,11 +7880,11 @@
                 <w:szCs w:val="20"/>
                 <w:u w:val="none"/>
               </w:rPr>
-              <w:t>bladder: 96% (759)</w:t>
-              <w:br/>
-              <w:t>non-bladder: 4.2% (33)</w:t>
-              <w:br/>
-              <w:t>complete: n = 792</w:t>
+              <w:t>bladder: 98% (653)</w:t>
+              <w:br/>
+              <w:t>non-bladder: 1.8% (12)</w:t>
+              <w:br/>
+              <w:t>complete: n = 665</w:t>
             </w:r>
           </w:p>
         </w:tc>
@@ -7910,11 +7918,11 @@
                 <w:szCs w:val="20"/>
                 <w:u w:val="none"/>
               </w:rPr>
-              <w:t>bladder: 96% (251)</w:t>
-              <w:br/>
-              <w:t>non-bladder: 4.2% (11)</w:t>
-              <w:br/>
-              <w:t>complete: n = 262</w:t>
+              <w:t>bladder: 98% (235)</w:t>
+              <w:br/>
+              <w:t>non-bladder: 2.5% (6)</w:t>
+              <w:br/>
+              <w:t>complete: n = 241</w:t>
             </w:r>
           </w:p>
         </w:tc>
@@ -7948,7 +7956,7 @@
                 <w:szCs w:val="20"/>
                 <w:u w:val="none"/>
               </w:rPr>
-              <w:t>ns (p = 1)</w:t>
+              <w:t>ns (p = 0.7)</w:t>
             </w:r>
           </w:p>
         </w:tc>
@@ -7982,7 +7990,7 @@
                 <w:szCs w:val="20"/>
                 <w:u w:val="none"/>
               </w:rPr>
-              <w:t>V = 0.00069</w:t>
+              <w:t>V = 0.022</w:t>
             </w:r>
           </w:p>
         </w:tc>
@@ -8081,11 +8089,11 @@
                 <w:szCs w:val="20"/>
                 <w:u w:val="none"/>
               </w:rPr>
-              <w:t>non-muscle invasive: 1.6% (11)</w:t>
-              <w:br/>
-              <w:t>muscle invasive: 98% (688)</w:t>
-              <w:br/>
-              <w:t>complete: n = 699</w:t>
+              <w:t>non-muscle invasive: 1.7% (11)</w:t>
+              <w:br/>
+              <w:t>muscle invasive: 98% (654)</w:t>
+              <w:br/>
+              <w:t>complete: n = 665</w:t>
             </w:r>
           </w:p>
         </w:tc>
@@ -8119,11 +8127,11 @@
                 <w:szCs w:val="20"/>
                 <w:u w:val="none"/>
               </w:rPr>
-              <w:t>non-muscle invasive: 18% (45)</w:t>
-              <w:br/>
-              <w:t>muscle invasive: 82% (203)</w:t>
-              <w:br/>
-              <w:t>complete: n = 248</w:t>
+              <w:t>non-muscle invasive: 19% (45)</w:t>
+              <w:br/>
+              <w:t>muscle invasive: 81% (196)</w:t>
+              <w:br/>
+              <w:t>complete: n = 241</w:t>
             </w:r>
           </w:p>
         </w:tc>
@@ -8290,15 +8298,15 @@
                 <w:szCs w:val="20"/>
                 <w:u w:val="none"/>
               </w:rPr>
-              <w:t>T1: 1.6% (11)</w:t>
-              <w:br/>
-              <w:t>T2: 15% (103)</w:t>
-              <w:br/>
-              <w:t>T3: 83% (578)</w:t>
-              <w:br/>
-              <w:t>T4: 1% (7)</w:t>
-              <w:br/>
-              <w:t>complete: n = 699</w:t>
+              <w:t>T1: 1.7% (11)</w:t>
+              <w:br/>
+              <w:t>T2: 15% (102)</w:t>
+              <w:br/>
+              <w:t>T3: 82% (545)</w:t>
+              <w:br/>
+              <w:t>T4: 1.1% (7)</w:t>
+              <w:br/>
+              <w:t>complete: n = 665</w:t>
             </w:r>
           </w:p>
         </w:tc>
@@ -8332,15 +8340,15 @@
                 <w:szCs w:val="20"/>
                 <w:u w:val="none"/>
               </w:rPr>
-              <w:t>T1: 18% (45)</w:t>
-              <w:br/>
-              <w:t>T2: 35% (88)</w:t>
-              <w:br/>
-              <w:t>T3: 46% (113)</w:t>
-              <w:br/>
-              <w:t>T4: 0.81% (2)</w:t>
-              <w:br/>
-              <w:t>complete: n = 248</w:t>
+              <w:t>T1: 19% (45)</w:t>
+              <w:br/>
+              <w:t>T2: 37% (88)</w:t>
+              <w:br/>
+              <w:t>T3: 44% (106)</w:t>
+              <w:br/>
+              <w:t>T4: 0.83% (2)</w:t>
+              <w:br/>
+              <w:t>complete: n = 241</w:t>
             </w:r>
           </w:p>
         </w:tc>
@@ -8408,7 +8416,7 @@
                 <w:szCs w:val="20"/>
                 <w:u w:val="none"/>
               </w:rPr>
-              <w:t>V = 0.41</w:t>
+              <w:t>V = 0.42</w:t>
             </w:r>
           </w:p>
         </w:tc>
@@ -10726,15 +10734,6 @@
         </w:rPr>
         <w:t>Disease-specific and relapse-free survival information was provided for the TCGA BLCA cohort. Differences in survival between patients with cancers with and without FGFR3 mutations were investigated by false discovery rate-adjusted Peto-Peto test. Fractions of surviving patients are presented in Kaplan-Meier plots. P values are indicated in the plots, numbers of observations and deaths are displayed in the plot captions. Numbers of observations and deaths in the FGFR3 mutation strata are presented in the plot legends.</w:t>
       </w:r>
-    </w:p>
-    <w:p>
-      <w:pPr>
-        <w:pStyle w:val="Normal"/>
-        <w:rPr/>
-      </w:pPr>
-      <w:r>
-        <w:rPr/>
-      </w:r>
       <w:r>
         <w:br w:type="page"/>
       </w:r>
@@ -13177,7 +13176,7 @@
                 <w:szCs w:val="20"/>
                 <w:u w:val="none"/>
               </w:rPr>
-              <w:t>oligoMut</w:t>
+              <w:t>hyperMut</w:t>
             </w:r>
           </w:p>
         </w:tc>
@@ -13211,7 +13210,7 @@
                 <w:szCs w:val="20"/>
                 <w:u w:val="none"/>
               </w:rPr>
-              <w:t>hyperMut</w:t>
+              <w:t>mutFGFR3</w:t>
             </w:r>
           </w:p>
         </w:tc>
@@ -13245,7 +13244,7 @@
                 <w:szCs w:val="20"/>
                 <w:u w:val="none"/>
               </w:rPr>
-              <w:t>del9p21</w:t>
+              <w:t>oligoMut</w:t>
             </w:r>
           </w:p>
         </w:tc>
@@ -13279,7 +13278,7 @@
                 <w:szCs w:val="20"/>
                 <w:u w:val="none"/>
               </w:rPr>
-              <w:t>mutFGFR3</w:t>
+              <w:t>ampMDM2</w:t>
             </w:r>
           </w:p>
         </w:tc>
@@ -13313,7 +13312,7 @@
                 <w:szCs w:val="20"/>
                 <w:u w:val="none"/>
               </w:rPr>
-              <w:t>ampMDM2</w:t>
+              <w:t>del9p21</w:t>
             </w:r>
           </w:p>
         </w:tc>
@@ -13553,6 +13552,82 @@
                 <w:szCs w:val="20"/>
                 <w:u w:val="none"/>
               </w:rPr>
+              <w:t>71 [IQR: 65 - 77]</w:t>
+              <w:br/>
+              <w:t>range: 31 - 89</w:t>
+              <w:br/>
+              <w:t>complete: n = 272</w:t>
+            </w:r>
+          </w:p>
+        </w:tc>
+        <w:tc>
+          <w:tcPr>
+            <w:tcW w:w="1190" w:type="dxa"/>
+            <w:tcBorders>
+              <w:top w:val="single" w:sz="12" w:space="0" w:color="666666"/>
+              <w:bottom w:val="single" w:sz="6" w:space="0" w:color="666666"/>
+            </w:tcBorders>
+            <w:shd w:color="auto" w:fill="FFFFFF" w:val="clear"/>
+            <w:vAlign w:val="center"/>
+          </w:tcPr>
+          <w:p>
+            <w:pPr>
+              <w:pStyle w:val="Normal"/>
+              <w:widowControl w:val="false"/>
+              <w:pBdr/>
+              <w:spacing w:lineRule="exact" w:line="240" w:before="100" w:after="100"/>
+              <w:ind w:left="100" w:right="100" w:hanging="0"/>
+              <w:jc w:val="left"/>
+              <w:rPr/>
+            </w:pPr>
+            <w:r>
+              <w:rPr>
+                <w:rFonts w:eastAsia="Arial" w:cs="Arial"/>
+                <w:b w:val="false"/>
+                <w:i w:val="false"/>
+                <w:color w:val="000000"/>
+                <w:sz w:val="20"/>
+                <w:szCs w:val="20"/>
+                <w:u w:val="none"/>
+              </w:rPr>
+              <w:t>69 [IQR: 62 - 76]</w:t>
+              <w:br/>
+              <w:t>range: 33 - 89</w:t>
+              <w:br/>
+              <w:t>complete: n = 601</w:t>
+            </w:r>
+          </w:p>
+        </w:tc>
+        <w:tc>
+          <w:tcPr>
+            <w:tcW w:w="1192" w:type="dxa"/>
+            <w:tcBorders>
+              <w:top w:val="single" w:sz="12" w:space="0" w:color="666666"/>
+              <w:bottom w:val="single" w:sz="6" w:space="0" w:color="666666"/>
+            </w:tcBorders>
+            <w:shd w:color="auto" w:fill="FFFFFF" w:val="clear"/>
+            <w:vAlign w:val="center"/>
+          </w:tcPr>
+          <w:p>
+            <w:pPr>
+              <w:pStyle w:val="Normal"/>
+              <w:widowControl w:val="false"/>
+              <w:pBdr/>
+              <w:spacing w:lineRule="exact" w:line="240" w:before="100" w:after="100"/>
+              <w:ind w:left="100" w:right="100" w:hanging="0"/>
+              <w:jc w:val="left"/>
+              <w:rPr/>
+            </w:pPr>
+            <w:r>
+              <w:rPr>
+                <w:rFonts w:eastAsia="Arial" w:cs="Arial"/>
+                <w:b w:val="false"/>
+                <w:i w:val="false"/>
+                <w:color w:val="000000"/>
+                <w:sz w:val="20"/>
+                <w:szCs w:val="20"/>
+                <w:u w:val="none"/>
+              </w:rPr>
               <w:t>67 [IQR: 59 - 75]</w:t>
               <w:br/>
               <w:t>range: 18 - 89</w:t>
@@ -13591,11 +13666,11 @@
                 <w:szCs w:val="20"/>
                 <w:u w:val="none"/>
               </w:rPr>
-              <w:t>71 [IQR: 65 - 77]</w:t>
-              <w:br/>
-              <w:t>range: 31 - 89</w:t>
-              <w:br/>
-              <w:t>complete: n = 272</w:t>
+              <w:t>70 [IQR: 62 - 76]</w:t>
+              <w:br/>
+              <w:t>range: 18 - 89</w:t>
+              <w:br/>
+              <w:t>complete: n = 494</w:t>
             </w:r>
           </w:p>
         </w:tc>
@@ -13634,82 +13709,6 @@
               <w:t>range: 33 - 89</w:t>
               <w:br/>
               <w:t>complete: n = 400</w:t>
-            </w:r>
-          </w:p>
-        </w:tc>
-        <w:tc>
-          <w:tcPr>
-            <w:tcW w:w="1190" w:type="dxa"/>
-            <w:tcBorders>
-              <w:top w:val="single" w:sz="12" w:space="0" w:color="666666"/>
-              <w:bottom w:val="single" w:sz="6" w:space="0" w:color="666666"/>
-            </w:tcBorders>
-            <w:shd w:color="auto" w:fill="FFFFFF" w:val="clear"/>
-            <w:vAlign w:val="center"/>
-          </w:tcPr>
-          <w:p>
-            <w:pPr>
-              <w:pStyle w:val="Normal"/>
-              <w:widowControl w:val="false"/>
-              <w:pBdr/>
-              <w:spacing w:lineRule="exact" w:line="240" w:before="100" w:after="100"/>
-              <w:ind w:left="100" w:right="100" w:hanging="0"/>
-              <w:jc w:val="left"/>
-              <w:rPr/>
-            </w:pPr>
-            <w:r>
-              <w:rPr>
-                <w:rFonts w:eastAsia="Arial" w:cs="Arial"/>
-                <w:b w:val="false"/>
-                <w:i w:val="false"/>
-                <w:color w:val="000000"/>
-                <w:sz w:val="20"/>
-                <w:szCs w:val="20"/>
-                <w:u w:val="none"/>
-              </w:rPr>
-              <w:t>69 [IQR: 62 - 76]</w:t>
-              <w:br/>
-              <w:t>range: 33 - 89</w:t>
-              <w:br/>
-              <w:t>complete: n = 601</w:t>
-            </w:r>
-          </w:p>
-        </w:tc>
-        <w:tc>
-          <w:tcPr>
-            <w:tcW w:w="1192" w:type="dxa"/>
-            <w:tcBorders>
-              <w:top w:val="single" w:sz="12" w:space="0" w:color="666666"/>
-              <w:bottom w:val="single" w:sz="6" w:space="0" w:color="666666"/>
-            </w:tcBorders>
-            <w:shd w:color="auto" w:fill="FFFFFF" w:val="clear"/>
-            <w:vAlign w:val="center"/>
-          </w:tcPr>
-          <w:p>
-            <w:pPr>
-              <w:pStyle w:val="Normal"/>
-              <w:widowControl w:val="false"/>
-              <w:pBdr/>
-              <w:spacing w:lineRule="exact" w:line="240" w:before="100" w:after="100"/>
-              <w:ind w:left="100" w:right="100" w:hanging="0"/>
-              <w:jc w:val="left"/>
-              <w:rPr/>
-            </w:pPr>
-            <w:r>
-              <w:rPr>
-                <w:rFonts w:eastAsia="Arial" w:cs="Arial"/>
-                <w:b w:val="false"/>
-                <w:i w:val="false"/>
-                <w:color w:val="000000"/>
-                <w:sz w:val="20"/>
-                <w:szCs w:val="20"/>
-                <w:u w:val="none"/>
-              </w:rPr>
-              <w:t>70 [IQR: 62 - 76]</w:t>
-              <w:br/>
-              <w:t>range: 18 - 89</w:t>
-              <w:br/>
-              <w:t>complete: n = 494</w:t>
             </w:r>
           </w:p>
         </w:tc>
@@ -13914,6 +13913,82 @@
                 <w:szCs w:val="20"/>
                 <w:u w:val="none"/>
               </w:rPr>
+              <w:t>female: 25% (67)</w:t>
+              <w:br/>
+              <w:t>male: 75% (205)</w:t>
+              <w:br/>
+              <w:t>complete: n = 272</w:t>
+            </w:r>
+          </w:p>
+        </w:tc>
+        <w:tc>
+          <w:tcPr>
+            <w:tcW w:w="1190" w:type="dxa"/>
+            <w:tcBorders>
+              <w:top w:val="single" w:sz="6" w:space="0" w:color="666666"/>
+              <w:bottom w:val="single" w:sz="6" w:space="0" w:color="666666"/>
+            </w:tcBorders>
+            <w:shd w:color="auto" w:fill="FFFFFF" w:val="clear"/>
+            <w:vAlign w:val="center"/>
+          </w:tcPr>
+          <w:p>
+            <w:pPr>
+              <w:pStyle w:val="Normal"/>
+              <w:widowControl w:val="false"/>
+              <w:pBdr/>
+              <w:spacing w:lineRule="exact" w:line="240" w:before="100" w:after="100"/>
+              <w:ind w:left="100" w:right="100" w:hanging="0"/>
+              <w:jc w:val="left"/>
+              <w:rPr/>
+            </w:pPr>
+            <w:r>
+              <w:rPr>
+                <w:rFonts w:eastAsia="Arial" w:cs="Arial"/>
+                <w:b w:val="false"/>
+                <w:i w:val="false"/>
+                <w:color w:val="000000"/>
+                <w:sz w:val="20"/>
+                <w:szCs w:val="20"/>
+                <w:u w:val="none"/>
+              </w:rPr>
+              <w:t>female: 32% (194)</w:t>
+              <w:br/>
+              <w:t>male: 68% (407)</w:t>
+              <w:br/>
+              <w:t>complete: n = 601</w:t>
+            </w:r>
+          </w:p>
+        </w:tc>
+        <w:tc>
+          <w:tcPr>
+            <w:tcW w:w="1192" w:type="dxa"/>
+            <w:tcBorders>
+              <w:top w:val="single" w:sz="6" w:space="0" w:color="666666"/>
+              <w:bottom w:val="single" w:sz="6" w:space="0" w:color="666666"/>
+            </w:tcBorders>
+            <w:shd w:color="auto" w:fill="FFFFFF" w:val="clear"/>
+            <w:vAlign w:val="center"/>
+          </w:tcPr>
+          <w:p>
+            <w:pPr>
+              <w:pStyle w:val="Normal"/>
+              <w:widowControl w:val="false"/>
+              <w:pBdr/>
+              <w:spacing w:lineRule="exact" w:line="240" w:before="100" w:after="100"/>
+              <w:ind w:left="100" w:right="100" w:hanging="0"/>
+              <w:jc w:val="left"/>
+              <w:rPr/>
+            </w:pPr>
+            <w:r>
+              <w:rPr>
+                <w:rFonts w:eastAsia="Arial" w:cs="Arial"/>
+                <w:b w:val="false"/>
+                <w:i w:val="false"/>
+                <w:color w:val="000000"/>
+                <w:sz w:val="20"/>
+                <w:szCs w:val="20"/>
+                <w:u w:val="none"/>
+              </w:rPr>
               <w:t>female: 28% (221)</w:t>
               <w:br/>
               <w:t>male: 72% (562)</w:t>
@@ -13952,11 +14027,11 @@
                 <w:szCs w:val="20"/>
                 <w:u w:val="none"/>
               </w:rPr>
-              <w:t>female: 25% (67)</w:t>
-              <w:br/>
-              <w:t>male: 75% (205)</w:t>
-              <w:br/>
-              <w:t>complete: n = 272</w:t>
+              <w:t>female: 28% (138)</w:t>
+              <w:br/>
+              <w:t>male: 72% (356)</w:t>
+              <w:br/>
+              <w:t>complete: n = 494</w:t>
             </w:r>
           </w:p>
         </w:tc>
@@ -13995,82 +14070,6 @@
               <w:t>male: 76% (302)</w:t>
               <w:br/>
               <w:t>complete: n = 400</w:t>
-            </w:r>
-          </w:p>
-        </w:tc>
-        <w:tc>
-          <w:tcPr>
-            <w:tcW w:w="1190" w:type="dxa"/>
-            <w:tcBorders>
-              <w:top w:val="single" w:sz="6" w:space="0" w:color="666666"/>
-              <w:bottom w:val="single" w:sz="6" w:space="0" w:color="666666"/>
-            </w:tcBorders>
-            <w:shd w:color="auto" w:fill="FFFFFF" w:val="clear"/>
-            <w:vAlign w:val="center"/>
-          </w:tcPr>
-          <w:p>
-            <w:pPr>
-              <w:pStyle w:val="Normal"/>
-              <w:widowControl w:val="false"/>
-              <w:pBdr/>
-              <w:spacing w:lineRule="exact" w:line="240" w:before="100" w:after="100"/>
-              <w:ind w:left="100" w:right="100" w:hanging="0"/>
-              <w:jc w:val="left"/>
-              <w:rPr/>
-            </w:pPr>
-            <w:r>
-              <w:rPr>
-                <w:rFonts w:eastAsia="Arial" w:cs="Arial"/>
-                <w:b w:val="false"/>
-                <w:i w:val="false"/>
-                <w:color w:val="000000"/>
-                <w:sz w:val="20"/>
-                <w:szCs w:val="20"/>
-                <w:u w:val="none"/>
-              </w:rPr>
-              <w:t>female: 32% (194)</w:t>
-              <w:br/>
-              <w:t>male: 68% (407)</w:t>
-              <w:br/>
-              <w:t>complete: n = 601</w:t>
-            </w:r>
-          </w:p>
-        </w:tc>
-        <w:tc>
-          <w:tcPr>
-            <w:tcW w:w="1192" w:type="dxa"/>
-            <w:tcBorders>
-              <w:top w:val="single" w:sz="6" w:space="0" w:color="666666"/>
-              <w:bottom w:val="single" w:sz="6" w:space="0" w:color="666666"/>
-            </w:tcBorders>
-            <w:shd w:color="auto" w:fill="FFFFFF" w:val="clear"/>
-            <w:vAlign w:val="center"/>
-          </w:tcPr>
-          <w:p>
-            <w:pPr>
-              <w:pStyle w:val="Normal"/>
-              <w:widowControl w:val="false"/>
-              <w:pBdr/>
-              <w:spacing w:lineRule="exact" w:line="240" w:before="100" w:after="100"/>
-              <w:ind w:left="100" w:right="100" w:hanging="0"/>
-              <w:jc w:val="left"/>
-              <w:rPr/>
-            </w:pPr>
-            <w:r>
-              <w:rPr>
-                <w:rFonts w:eastAsia="Arial" w:cs="Arial"/>
-                <w:b w:val="false"/>
-                <w:i w:val="false"/>
-                <w:color w:val="000000"/>
-                <w:sz w:val="20"/>
-                <w:szCs w:val="20"/>
-                <w:u w:val="none"/>
-              </w:rPr>
-              <w:t>female: 28% (138)</w:t>
-              <w:br/>
-              <w:t>male: 72% (356)</w:t>
-              <w:br/>
-              <w:t>complete: n = 494</w:t>
             </w:r>
           </w:p>
         </w:tc>
@@ -14275,6 +14274,82 @@
                 <w:szCs w:val="20"/>
                 <w:u w:val="none"/>
               </w:rPr>
+              <w:t>bladder: 80% (218)</w:t>
+              <w:br/>
+              <w:t>non-bladder: 20% (54)</w:t>
+              <w:br/>
+              <w:t>complete: n = 272</w:t>
+            </w:r>
+          </w:p>
+        </w:tc>
+        <w:tc>
+          <w:tcPr>
+            <w:tcW w:w="1190" w:type="dxa"/>
+            <w:tcBorders>
+              <w:top w:val="single" w:sz="6" w:space="0" w:color="666666"/>
+              <w:bottom w:val="single" w:sz="6" w:space="0" w:color="666666"/>
+            </w:tcBorders>
+            <w:shd w:color="auto" w:fill="FFFFFF" w:val="clear"/>
+            <w:vAlign w:val="center"/>
+          </w:tcPr>
+          <w:p>
+            <w:pPr>
+              <w:pStyle w:val="Normal"/>
+              <w:widowControl w:val="false"/>
+              <w:pBdr/>
+              <w:spacing w:lineRule="exact" w:line="240" w:before="100" w:after="100"/>
+              <w:ind w:left="100" w:right="100" w:hanging="0"/>
+              <w:jc w:val="left"/>
+              <w:rPr/>
+            </w:pPr>
+            <w:r>
+              <w:rPr>
+                <w:rFonts w:eastAsia="Arial" w:cs="Arial"/>
+                <w:b w:val="false"/>
+                <w:i w:val="false"/>
+                <w:color w:val="000000"/>
+                <w:sz w:val="20"/>
+                <w:szCs w:val="20"/>
+                <w:u w:val="none"/>
+              </w:rPr>
+              <w:t>bladder: 78% (470)</w:t>
+              <w:br/>
+              <w:t>non-bladder: 22% (131)</w:t>
+              <w:br/>
+              <w:t>complete: n = 601</w:t>
+            </w:r>
+          </w:p>
+        </w:tc>
+        <w:tc>
+          <w:tcPr>
+            <w:tcW w:w="1192" w:type="dxa"/>
+            <w:tcBorders>
+              <w:top w:val="single" w:sz="6" w:space="0" w:color="666666"/>
+              <w:bottom w:val="single" w:sz="6" w:space="0" w:color="666666"/>
+            </w:tcBorders>
+            <w:shd w:color="auto" w:fill="FFFFFF" w:val="clear"/>
+            <w:vAlign w:val="center"/>
+          </w:tcPr>
+          <w:p>
+            <w:pPr>
+              <w:pStyle w:val="Normal"/>
+              <w:widowControl w:val="false"/>
+              <w:pBdr/>
+              <w:spacing w:lineRule="exact" w:line="240" w:before="100" w:after="100"/>
+              <w:ind w:left="100" w:right="100" w:hanging="0"/>
+              <w:jc w:val="left"/>
+              <w:rPr/>
+            </w:pPr>
+            <w:r>
+              <w:rPr>
+                <w:rFonts w:eastAsia="Arial" w:cs="Arial"/>
+                <w:b w:val="false"/>
+                <w:i w:val="false"/>
+                <w:color w:val="000000"/>
+                <w:sz w:val="20"/>
+                <w:szCs w:val="20"/>
+                <w:u w:val="none"/>
+              </w:rPr>
               <w:t>bladder: 78% (614)</w:t>
               <w:br/>
               <w:t>non-bladder: 22% (171)</w:t>
@@ -14313,11 +14388,11 @@
                 <w:szCs w:val="20"/>
                 <w:u w:val="none"/>
               </w:rPr>
-              <w:t>bladder: 80% (218)</w:t>
-              <w:br/>
-              <w:t>non-bladder: 20% (54)</w:t>
-              <w:br/>
-              <w:t>complete: n = 272</w:t>
+              <w:t>bladder: 81% (403)</w:t>
+              <w:br/>
+              <w:t>non-bladder: 19% (93)</w:t>
+              <w:br/>
+              <w:t>complete: n = 496</w:t>
             </w:r>
           </w:p>
         </w:tc>
@@ -14356,82 +14431,6 @@
               <w:t>non-bladder: 15% (60)</w:t>
               <w:br/>
               <w:t>complete: n = 400</w:t>
-            </w:r>
-          </w:p>
-        </w:tc>
-        <w:tc>
-          <w:tcPr>
-            <w:tcW w:w="1190" w:type="dxa"/>
-            <w:tcBorders>
-              <w:top w:val="single" w:sz="6" w:space="0" w:color="666666"/>
-              <w:bottom w:val="single" w:sz="6" w:space="0" w:color="666666"/>
-            </w:tcBorders>
-            <w:shd w:color="auto" w:fill="FFFFFF" w:val="clear"/>
-            <w:vAlign w:val="center"/>
-          </w:tcPr>
-          <w:p>
-            <w:pPr>
-              <w:pStyle w:val="Normal"/>
-              <w:widowControl w:val="false"/>
-              <w:pBdr/>
-              <w:spacing w:lineRule="exact" w:line="240" w:before="100" w:after="100"/>
-              <w:ind w:left="100" w:right="100" w:hanging="0"/>
-              <w:jc w:val="left"/>
-              <w:rPr/>
-            </w:pPr>
-            <w:r>
-              <w:rPr>
-                <w:rFonts w:eastAsia="Arial" w:cs="Arial"/>
-                <w:b w:val="false"/>
-                <w:i w:val="false"/>
-                <w:color w:val="000000"/>
-                <w:sz w:val="20"/>
-                <w:szCs w:val="20"/>
-                <w:u w:val="none"/>
-              </w:rPr>
-              <w:t>bladder: 78% (470)</w:t>
-              <w:br/>
-              <w:t>non-bladder: 22% (131)</w:t>
-              <w:br/>
-              <w:t>complete: n = 601</w:t>
-            </w:r>
-          </w:p>
-        </w:tc>
-        <w:tc>
-          <w:tcPr>
-            <w:tcW w:w="1192" w:type="dxa"/>
-            <w:tcBorders>
-              <w:top w:val="single" w:sz="6" w:space="0" w:color="666666"/>
-              <w:bottom w:val="single" w:sz="6" w:space="0" w:color="666666"/>
-            </w:tcBorders>
-            <w:shd w:color="auto" w:fill="FFFFFF" w:val="clear"/>
-            <w:vAlign w:val="center"/>
-          </w:tcPr>
-          <w:p>
-            <w:pPr>
-              <w:pStyle w:val="Normal"/>
-              <w:widowControl w:val="false"/>
-              <w:pBdr/>
-              <w:spacing w:lineRule="exact" w:line="240" w:before="100" w:after="100"/>
-              <w:ind w:left="100" w:right="100" w:hanging="0"/>
-              <w:jc w:val="left"/>
-              <w:rPr/>
-            </w:pPr>
-            <w:r>
-              <w:rPr>
-                <w:rFonts w:eastAsia="Arial" w:cs="Arial"/>
-                <w:b w:val="false"/>
-                <w:i w:val="false"/>
-                <w:color w:val="000000"/>
-                <w:sz w:val="20"/>
-                <w:szCs w:val="20"/>
-                <w:u w:val="none"/>
-              </w:rPr>
-              <w:t>bladder: 81% (403)</w:t>
-              <w:br/>
-              <w:t>non-bladder: 19% (93)</w:t>
-              <w:br/>
-              <w:t>complete: n = 496</w:t>
             </w:r>
           </w:p>
         </w:tc>
@@ -14645,6 +14644,82 @@
                 <w:szCs w:val="20"/>
                 <w:u w:val="none"/>
               </w:rPr>
+              <w:t>68 [IQR: 61 - 75]</w:t>
+              <w:br/>
+              <w:t>range: 31 - 89</w:t>
+              <w:br/>
+              <w:t>complete: n = 80</w:t>
+            </w:r>
+          </w:p>
+        </w:tc>
+        <w:tc>
+          <w:tcPr>
+            <w:tcW w:w="1190" w:type="dxa"/>
+            <w:tcBorders>
+              <w:top w:val="single" w:sz="6" w:space="0" w:color="666666"/>
+              <w:bottom w:val="single" w:sz="6" w:space="0" w:color="666666"/>
+            </w:tcBorders>
+            <w:shd w:color="auto" w:fill="FFFFFF" w:val="clear"/>
+            <w:vAlign w:val="center"/>
+          </w:tcPr>
+          <w:p>
+            <w:pPr>
+              <w:pStyle w:val="Normal"/>
+              <w:widowControl w:val="false"/>
+              <w:pBdr/>
+              <w:spacing w:lineRule="exact" w:line="240" w:before="100" w:after="100"/>
+              <w:ind w:left="100" w:right="100" w:hanging="0"/>
+              <w:jc w:val="left"/>
+              <w:rPr/>
+            </w:pPr>
+            <w:r>
+              <w:rPr>
+                <w:rFonts w:eastAsia="Arial" w:cs="Arial"/>
+                <w:b w:val="false"/>
+                <w:i w:val="false"/>
+                <w:color w:val="000000"/>
+                <w:sz w:val="20"/>
+                <w:szCs w:val="20"/>
+                <w:u w:val="none"/>
+              </w:rPr>
+              <w:t>66 [IQR: 57 - 72]</w:t>
+              <w:br/>
+              <w:t>range: 30 - 88</w:t>
+              <w:br/>
+              <w:t>complete: n = 196</w:t>
+            </w:r>
+          </w:p>
+        </w:tc>
+        <w:tc>
+          <w:tcPr>
+            <w:tcW w:w="1192" w:type="dxa"/>
+            <w:tcBorders>
+              <w:top w:val="single" w:sz="6" w:space="0" w:color="666666"/>
+              <w:bottom w:val="single" w:sz="6" w:space="0" w:color="666666"/>
+            </w:tcBorders>
+            <w:shd w:color="auto" w:fill="FFFFFF" w:val="clear"/>
+            <w:vAlign w:val="center"/>
+          </w:tcPr>
+          <w:p>
+            <w:pPr>
+              <w:pStyle w:val="Normal"/>
+              <w:widowControl w:val="false"/>
+              <w:pBdr/>
+              <w:spacing w:lineRule="exact" w:line="240" w:before="100" w:after="100"/>
+              <w:ind w:left="100" w:right="100" w:hanging="0"/>
+              <w:jc w:val="left"/>
+              <w:rPr/>
+            </w:pPr>
+            <w:r>
+              <w:rPr>
+                <w:rFonts w:eastAsia="Arial" w:cs="Arial"/>
+                <w:b w:val="false"/>
+                <w:i w:val="false"/>
+                <w:color w:val="000000"/>
+                <w:sz w:val="20"/>
+                <w:szCs w:val="20"/>
+                <w:u w:val="none"/>
+              </w:rPr>
               <w:t>64 [IQR: 58 - 72]</w:t>
               <w:br/>
               <w:t>range: 28 - 87</w:t>
@@ -14683,11 +14758,11 @@
                 <w:szCs w:val="20"/>
                 <w:u w:val="none"/>
               </w:rPr>
-              <w:t>68 [IQR: 61 - 75]</w:t>
-              <w:br/>
-              <w:t>range: 0 - 89</w:t>
-              <w:br/>
-              <w:t>complete: n = 81</w:t>
+              <w:t>67 [IQR: 58 - 73]</w:t>
+              <w:br/>
+              <w:t>range: 38 - 91</w:t>
+              <w:br/>
+              <w:t>complete: n = 146</w:t>
             </w:r>
           </w:p>
         </w:tc>
@@ -14731,82 +14806,6 @@
         </w:tc>
         <w:tc>
           <w:tcPr>
-            <w:tcW w:w="1190" w:type="dxa"/>
-            <w:tcBorders>
-              <w:top w:val="single" w:sz="6" w:space="0" w:color="666666"/>
-              <w:bottom w:val="single" w:sz="6" w:space="0" w:color="666666"/>
-            </w:tcBorders>
-            <w:shd w:color="auto" w:fill="FFFFFF" w:val="clear"/>
-            <w:vAlign w:val="center"/>
-          </w:tcPr>
-          <w:p>
-            <w:pPr>
-              <w:pStyle w:val="Normal"/>
-              <w:widowControl w:val="false"/>
-              <w:pBdr/>
-              <w:spacing w:lineRule="exact" w:line="240" w:before="100" w:after="100"/>
-              <w:ind w:left="100" w:right="100" w:hanging="0"/>
-              <w:jc w:val="left"/>
-              <w:rPr/>
-            </w:pPr>
-            <w:r>
-              <w:rPr>
-                <w:rFonts w:eastAsia="Arial" w:cs="Arial"/>
-                <w:b w:val="false"/>
-                <w:i w:val="false"/>
-                <w:color w:val="000000"/>
-                <w:sz w:val="20"/>
-                <w:szCs w:val="20"/>
-                <w:u w:val="none"/>
-              </w:rPr>
-              <w:t>66 [IQR: 57 - 72]</w:t>
-              <w:br/>
-              <w:t>range: 30 - 88</w:t>
-              <w:br/>
-              <w:t>complete: n = 196</w:t>
-            </w:r>
-          </w:p>
-        </w:tc>
-        <w:tc>
-          <w:tcPr>
-            <w:tcW w:w="1192" w:type="dxa"/>
-            <w:tcBorders>
-              <w:top w:val="single" w:sz="6" w:space="0" w:color="666666"/>
-              <w:bottom w:val="single" w:sz="6" w:space="0" w:color="666666"/>
-            </w:tcBorders>
-            <w:shd w:color="auto" w:fill="FFFFFF" w:val="clear"/>
-            <w:vAlign w:val="center"/>
-          </w:tcPr>
-          <w:p>
-            <w:pPr>
-              <w:pStyle w:val="Normal"/>
-              <w:widowControl w:val="false"/>
-              <w:pBdr/>
-              <w:spacing w:lineRule="exact" w:line="240" w:before="100" w:after="100"/>
-              <w:ind w:left="100" w:right="100" w:hanging="0"/>
-              <w:jc w:val="left"/>
-              <w:rPr/>
-            </w:pPr>
-            <w:r>
-              <w:rPr>
-                <w:rFonts w:eastAsia="Arial" w:cs="Arial"/>
-                <w:b w:val="false"/>
-                <w:i w:val="false"/>
-                <w:color w:val="000000"/>
-                <w:sz w:val="20"/>
-                <w:szCs w:val="20"/>
-                <w:u w:val="none"/>
-              </w:rPr>
-              <w:t>67 [IQR: 58 - 73]</w:t>
-              <w:br/>
-              <w:t>range: 38 - 91</w:t>
-              <w:br/>
-              <w:t>complete: n = 146</w:t>
-            </w:r>
-          </w:p>
-        </w:tc>
-        <w:tc>
-          <w:tcPr>
             <w:tcW w:w="1303" w:type="dxa"/>
             <w:tcBorders>
               <w:top w:val="single" w:sz="6" w:space="0" w:color="666666"/>
@@ -14835,7 +14834,7 @@
                 <w:szCs w:val="20"/>
                 <w:u w:val="none"/>
               </w:rPr>
-              <w:t>ns (p = 0.17)</w:t>
+              <w:t>ns (p = 0.14)</w:t>
             </w:r>
           </w:p>
         </w:tc>
@@ -14869,7 +14868,7 @@
                 <w:szCs w:val="20"/>
                 <w:u w:val="none"/>
               </w:rPr>
-              <w:t>η² = 0.0032</w:t>
+              <w:t>η² = 0.0044</w:t>
             </w:r>
           </w:p>
         </w:tc>
@@ -14968,11 +14967,11 @@
                 <w:szCs w:val="20"/>
                 <w:u w:val="none"/>
               </w:rPr>
-              <w:t>female: 19% (46)</w:t>
-              <w:br/>
-              <w:t>male: 81% (191)</w:t>
-              <w:br/>
-              <w:t>complete: n = 237</w:t>
+              <w:t>female: 18% (35)</w:t>
+              <w:br/>
+              <w:t>male: 82% (162)</w:t>
+              <w:br/>
+              <w:t>complete: n = 197</w:t>
             </w:r>
           </w:p>
         </w:tc>
@@ -15006,11 +15005,11 @@
                 <w:szCs w:val="20"/>
                 <w:u w:val="none"/>
               </w:rPr>
-              <w:t>female: 24% (48)</w:t>
-              <w:br/>
-              <w:t>male: 76% (154)</w:t>
-              <w:br/>
-              <w:t>complete: n = 202</w:t>
+              <w:t>female: 21% (17)</w:t>
+              <w:br/>
+              <w:t>male: 79% (63)</w:t>
+              <w:br/>
+              <w:t>complete: n = 80</w:t>
             </w:r>
           </w:p>
         </w:tc>
@@ -15044,11 +15043,11 @@
                 <w:szCs w:val="20"/>
                 <w:u w:val="none"/>
               </w:rPr>
-              <w:t>female: 23% (21)</w:t>
-              <w:br/>
-              <w:t>male: 77% (72)</w:t>
-              <w:br/>
-              <w:t>complete: n = 93</w:t>
+              <w:t>female: 34% (66)</w:t>
+              <w:br/>
+              <w:t>male: 66% (130)</w:t>
+              <w:br/>
+              <w:t>complete: n = 196</w:t>
             </w:r>
           </w:p>
         </w:tc>
@@ -15082,11 +15081,11 @@
                 <w:szCs w:val="20"/>
                 <w:u w:val="none"/>
               </w:rPr>
-              <w:t>female: 25% (34)</w:t>
-              <w:br/>
-              <w:t>male: 75% (100)</w:t>
-              <w:br/>
-              <w:t>complete: n = 134</w:t>
+              <w:t>female: 22% (39)</w:t>
+              <w:br/>
+              <w:t>male: 78% (136)</w:t>
+              <w:br/>
+              <w:t>complete: n = 175</w:t>
             </w:r>
           </w:p>
         </w:tc>
@@ -15120,11 +15119,11 @@
                 <w:szCs w:val="20"/>
                 <w:u w:val="none"/>
               </w:rPr>
-              <w:t>female: 34% (72)</w:t>
-              <w:br/>
-              <w:t>male: 66% (139)</w:t>
-              <w:br/>
-              <w:t>complete: n = 211</w:t>
+              <w:t>female: 20% (29)</w:t>
+              <w:br/>
+              <w:t>male: 80% (116)</w:t>
+              <w:br/>
+              <w:t>complete: n = 145</w:t>
             </w:r>
           </w:p>
         </w:tc>
@@ -15158,11 +15157,11 @@
                 <w:szCs w:val="20"/>
                 <w:u w:val="none"/>
               </w:rPr>
-              <w:t>female: 21% (37)</w:t>
-              <w:br/>
-              <w:t>male: 79% (139)</w:t>
-              <w:br/>
-              <w:t>complete: n = 176</w:t>
+              <w:t>female: 26% (29)</w:t>
+              <w:br/>
+              <w:t>male: 74% (83)</w:t>
+              <w:br/>
+              <w:t>complete: n = 112</w:t>
             </w:r>
           </w:p>
         </w:tc>
@@ -15196,7 +15195,7 @@
                 <w:szCs w:val="20"/>
                 <w:u w:val="none"/>
               </w:rPr>
-              <w:t>p = 0.015</w:t>
+              <w:t>p = 0.0095</w:t>
             </w:r>
           </w:p>
         </w:tc>
@@ -15230,7 +15229,7 @@
                 <w:szCs w:val="20"/>
                 <w:u w:val="none"/>
               </w:rPr>
-              <w:t>V = 0.12</w:t>
+              <w:t>V = 0.13</w:t>
             </w:r>
           </w:p>
         </w:tc>
@@ -15329,11 +15328,11 @@
                 <w:szCs w:val="20"/>
                 <w:u w:val="none"/>
               </w:rPr>
-              <w:t>bladder: 97% (231)</w:t>
-              <w:br/>
-              <w:t>non-bladder: 2.5% (6)</w:t>
-              <w:br/>
-              <w:t>complete: n = 237</w:t>
+              <w:t>bladder: 99% (196)</w:t>
+              <w:br/>
+              <w:t>non-bladder: 0.51% (1)</w:t>
+              <w:br/>
+              <w:t>complete: n = 197</w:t>
             </w:r>
           </w:p>
         </w:tc>
@@ -15367,11 +15366,11 @@
                 <w:szCs w:val="20"/>
                 <w:u w:val="none"/>
               </w:rPr>
-              <w:t>bladder: 94% (190)</w:t>
-              <w:br/>
-              <w:t>non-bladder: 5.9% (12)</w:t>
-              <w:br/>
-              <w:t>complete: n = 202</w:t>
+              <w:t>bladder: 99% (79)</w:t>
+              <w:br/>
+              <w:t>non-bladder: 1.2% (1)</w:t>
+              <w:br/>
+              <w:t>complete: n = 80</w:t>
             </w:r>
           </w:p>
         </w:tc>
@@ -15405,11 +15404,11 @@
                 <w:szCs w:val="20"/>
                 <w:u w:val="none"/>
               </w:rPr>
-              <w:t>bladder: 98% (91)</w:t>
-              <w:br/>
-              <w:t>non-bladder: 2.2% (2)</w:t>
-              <w:br/>
-              <w:t>complete: n = 93</w:t>
+              <w:t>bladder: 96% (189)</w:t>
+              <w:br/>
+              <w:t>non-bladder: 3.6% (7)</w:t>
+              <w:br/>
+              <w:t>complete: n = 196</w:t>
             </w:r>
           </w:p>
         </w:tc>
@@ -15443,11 +15442,11 @@
                 <w:szCs w:val="20"/>
                 <w:u w:val="none"/>
               </w:rPr>
-              <w:t>bladder: 98% (131)</w:t>
-              <w:br/>
-              <w:t>non-bladder: 2.2% (3)</w:t>
-              <w:br/>
-              <w:t>complete: n = 134</w:t>
+              <w:t>bladder: 98% (172)</w:t>
+              <w:br/>
+              <w:t>non-bladder: 1.7% (3)</w:t>
+              <w:br/>
+              <w:t>complete: n = 175</w:t>
             </w:r>
           </w:p>
         </w:tc>
@@ -15481,11 +15480,11 @@
                 <w:szCs w:val="20"/>
                 <w:u w:val="none"/>
               </w:rPr>
-              <w:t>bladder: 95% (201)</w:t>
-              <w:br/>
-              <w:t>non-bladder: 4.7% (10)</w:t>
-              <w:br/>
-              <w:t>complete: n = 211</w:t>
+              <w:t>bladder: 97% (141)</w:t>
+              <w:br/>
+              <w:t>non-bladder: 3.4% (5)</w:t>
+              <w:br/>
+              <w:t>complete: n = 146</w:t>
             </w:r>
           </w:p>
         </w:tc>
@@ -15519,11 +15518,11 @@
                 <w:szCs w:val="20"/>
                 <w:u w:val="none"/>
               </w:rPr>
-              <w:t>bladder: 94% (166)</w:t>
-              <w:br/>
-              <w:t>non-bladder: 6.2% (11)</w:t>
-              <w:br/>
-              <w:t>complete: n = 177</w:t>
+              <w:t>bladder: 99% (111)</w:t>
+              <w:br/>
+              <w:t>non-bladder: 0.89% (1)</w:t>
+              <w:br/>
+              <w:t>complete: n = 112</w:t>
             </w:r>
           </w:p>
         </w:tc>
@@ -15557,7 +15556,7 @@
                 <w:szCs w:val="20"/>
                 <w:u w:val="none"/>
               </w:rPr>
-              <w:t>ns (p = 0.19)</w:t>
+              <w:t>ns (p = 0.2)</w:t>
             </w:r>
           </w:p>
         </w:tc>
@@ -15591,7 +15590,7 @@
                 <w:szCs w:val="20"/>
                 <w:u w:val="none"/>
               </w:rPr>
-              <w:t>V = 0.084</w:t>
+              <w:t>V = 0.09</w:t>
             </w:r>
           </w:p>
         </w:tc>
@@ -15692,9 +15691,9 @@
               </w:rPr>
               <w:t>non-muscle invasive: 0% (0)</w:t>
               <w:br/>
-              <w:t>muscle invasive: 100% (210)</w:t>
-              <w:br/>
-              <w:t>complete: n = 210</w:t>
+              <w:t>muscle invasive: 100% (197)</w:t>
+              <w:br/>
+              <w:t>complete: n = 197</w:t>
             </w:r>
           </w:p>
         </w:tc>
@@ -15728,11 +15727,11 @@
                 <w:szCs w:val="20"/>
                 <w:u w:val="none"/>
               </w:rPr>
-              <w:t>non-muscle invasive: 6.2% (11)</w:t>
-              <w:br/>
-              <w:t>muscle invasive: 94% (166)</w:t>
-              <w:br/>
-              <w:t>complete: n = 177</w:t>
+              <w:t>non-muscle invasive: 3.8% (3)</w:t>
+              <w:br/>
+              <w:t>muscle invasive: 96% (77)</w:t>
+              <w:br/>
+              <w:t>complete: n = 80</w:t>
             </w:r>
           </w:p>
         </w:tc>
@@ -15766,11 +15765,11 @@
                 <w:szCs w:val="20"/>
                 <w:u w:val="none"/>
               </w:rPr>
-              <w:t>non-muscle invasive: 3.5% (3)</w:t>
-              <w:br/>
-              <w:t>muscle invasive: 96% (82)</w:t>
-              <w:br/>
-              <w:t>complete: n = 85</w:t>
+              <w:t>non-muscle invasive: 21% (41)</w:t>
+              <w:br/>
+              <w:t>muscle invasive: 79% (155)</w:t>
+              <w:br/>
+              <w:t>complete: n = 196</w:t>
             </w:r>
           </w:p>
         </w:tc>
@@ -15804,87 +15803,87 @@
                 <w:szCs w:val="20"/>
                 <w:u w:val="none"/>
               </w:rPr>
+              <w:t>non-muscle invasive: 6.3% (11)</w:t>
+              <w:br/>
+              <w:t>muscle invasive: 94% (164)</w:t>
+              <w:br/>
+              <w:t>complete: n = 175</w:t>
+            </w:r>
+          </w:p>
+        </w:tc>
+        <w:tc>
+          <w:tcPr>
+            <w:tcW w:w="1190" w:type="dxa"/>
+            <w:tcBorders>
+              <w:top w:val="single" w:sz="6" w:space="0" w:color="666666"/>
+              <w:bottom w:val="single" w:sz="6" w:space="0" w:color="666666"/>
+            </w:tcBorders>
+            <w:shd w:color="auto" w:fill="FFFFFF" w:val="clear"/>
+            <w:vAlign w:val="center"/>
+          </w:tcPr>
+          <w:p>
+            <w:pPr>
+              <w:pStyle w:val="Normal"/>
+              <w:widowControl w:val="false"/>
+              <w:pBdr/>
+              <w:spacing w:lineRule="exact" w:line="240" w:before="100" w:after="100"/>
+              <w:ind w:left="100" w:right="100" w:hanging="0"/>
+              <w:jc w:val="left"/>
+              <w:rPr/>
+            </w:pPr>
+            <w:r>
+              <w:rPr>
+                <w:rFonts w:eastAsia="Arial" w:cs="Arial"/>
+                <w:b w:val="false"/>
+                <w:i w:val="false"/>
+                <w:color w:val="000000"/>
+                <w:sz w:val="20"/>
+                <w:szCs w:val="20"/>
+                <w:u w:val="none"/>
+              </w:rPr>
+              <w:t>non-muscle invasive: 0.68% (1)</w:t>
+              <w:br/>
+              <w:t>muscle invasive: 99% (145)</w:t>
+              <w:br/>
+              <w:t>complete: n = 146</w:t>
+            </w:r>
+          </w:p>
+        </w:tc>
+        <w:tc>
+          <w:tcPr>
+            <w:tcW w:w="1192" w:type="dxa"/>
+            <w:tcBorders>
+              <w:top w:val="single" w:sz="6" w:space="0" w:color="666666"/>
+              <w:bottom w:val="single" w:sz="6" w:space="0" w:color="666666"/>
+            </w:tcBorders>
+            <w:shd w:color="auto" w:fill="FFFFFF" w:val="clear"/>
+            <w:vAlign w:val="center"/>
+          </w:tcPr>
+          <w:p>
+            <w:pPr>
+              <w:pStyle w:val="Normal"/>
+              <w:widowControl w:val="false"/>
+              <w:pBdr/>
+              <w:spacing w:lineRule="exact" w:line="240" w:before="100" w:after="100"/>
+              <w:ind w:left="100" w:right="100" w:hanging="0"/>
+              <w:jc w:val="left"/>
+              <w:rPr/>
+            </w:pPr>
+            <w:r>
+              <w:rPr>
+                <w:rFonts w:eastAsia="Arial" w:cs="Arial"/>
+                <w:b w:val="false"/>
+                <w:i w:val="false"/>
+                <w:color w:val="000000"/>
+                <w:sz w:val="20"/>
+                <w:szCs w:val="20"/>
+                <w:u w:val="none"/>
+              </w:rPr>
               <w:t>non-muscle invasive: 0% (0)</w:t>
               <w:br/>
-              <w:t>muscle invasive: 100% (119)</w:t>
-              <w:br/>
-              <w:t>complete: n = 119</w:t>
-            </w:r>
-          </w:p>
-        </w:tc>
-        <w:tc>
-          <w:tcPr>
-            <w:tcW w:w="1190" w:type="dxa"/>
-            <w:tcBorders>
-              <w:top w:val="single" w:sz="6" w:space="0" w:color="666666"/>
-              <w:bottom w:val="single" w:sz="6" w:space="0" w:color="666666"/>
-            </w:tcBorders>
-            <w:shd w:color="auto" w:fill="FFFFFF" w:val="clear"/>
-            <w:vAlign w:val="center"/>
-          </w:tcPr>
-          <w:p>
-            <w:pPr>
-              <w:pStyle w:val="Normal"/>
-              <w:widowControl w:val="false"/>
-              <w:pBdr/>
-              <w:spacing w:lineRule="exact" w:line="240" w:before="100" w:after="100"/>
-              <w:ind w:left="100" w:right="100" w:hanging="0"/>
-              <w:jc w:val="left"/>
-              <w:rPr/>
-            </w:pPr>
-            <w:r>
-              <w:rPr>
-                <w:rFonts w:eastAsia="Arial" w:cs="Arial"/>
-                <w:b w:val="false"/>
-                <w:i w:val="false"/>
-                <w:color w:val="000000"/>
-                <w:sz w:val="20"/>
-                <w:szCs w:val="20"/>
-                <w:u w:val="none"/>
-              </w:rPr>
-              <w:t>non-muscle invasive: 20% (41)</w:t>
-              <w:br/>
-              <w:t>muscle invasive: 80% (161)</w:t>
-              <w:br/>
-              <w:t>complete: n = 202</w:t>
-            </w:r>
-          </w:p>
-        </w:tc>
-        <w:tc>
-          <w:tcPr>
-            <w:tcW w:w="1192" w:type="dxa"/>
-            <w:tcBorders>
-              <w:top w:val="single" w:sz="6" w:space="0" w:color="666666"/>
-              <w:bottom w:val="single" w:sz="6" w:space="0" w:color="666666"/>
-            </w:tcBorders>
-            <w:shd w:color="auto" w:fill="FFFFFF" w:val="clear"/>
-            <w:vAlign w:val="center"/>
-          </w:tcPr>
-          <w:p>
-            <w:pPr>
-              <w:pStyle w:val="Normal"/>
-              <w:widowControl w:val="false"/>
-              <w:pBdr/>
-              <w:spacing w:lineRule="exact" w:line="240" w:before="100" w:after="100"/>
-              <w:ind w:left="100" w:right="100" w:hanging="0"/>
-              <w:jc w:val="left"/>
-              <w:rPr/>
-            </w:pPr>
-            <w:r>
-              <w:rPr>
-                <w:rFonts w:eastAsia="Arial" w:cs="Arial"/>
-                <w:b w:val="false"/>
-                <w:i w:val="false"/>
-                <w:color w:val="000000"/>
-                <w:sz w:val="20"/>
-                <w:szCs w:val="20"/>
-                <w:u w:val="none"/>
-              </w:rPr>
-              <w:t>non-muscle invasive: 0.65% (1)</w:t>
-              <w:br/>
-              <w:t>muscle invasive: 99% (153)</w:t>
-              <w:br/>
-              <w:t>complete: n = 154</w:t>
+              <w:t>muscle invasive: 100% (112)</w:t>
+              <w:br/>
+              <w:t>complete: n = 112</w:t>
             </w:r>
           </w:p>
         </w:tc>
@@ -15952,7 +15951,7 @@
                 <w:szCs w:val="20"/>
                 <w:u w:val="none"/>
               </w:rPr>
-              <w:t>V = 0.33</w:t>
+              <w:t>V = 0.34</w:t>
             </w:r>
           </w:p>
         </w:tc>
@@ -16053,13 +16052,13 @@
               </w:rPr>
               <w:t>T1: 0% (0)</w:t>
               <w:br/>
-              <w:t>T2: 4.8% (10)</w:t>
-              <w:br/>
-              <w:t>T3: 95% (200)</w:t>
+              <w:t>T2: 5.1% (10)</w:t>
+              <w:br/>
+              <w:t>T3: 95% (187)</w:t>
               <w:br/>
               <w:t>T4: 0% (0)</w:t>
               <w:br/>
-              <w:t>complete: n = 210</w:t>
+              <w:t>complete: n = 197</w:t>
             </w:r>
           </w:p>
         </w:tc>
@@ -16093,15 +16092,99 @@
                 <w:szCs w:val="20"/>
                 <w:u w:val="none"/>
               </w:rPr>
-              <w:t>T1: 6.2% (11)</w:t>
+              <w:t>T1: 3.8% (3)</w:t>
+              <w:br/>
+              <w:t>T2: 29% (23)</w:t>
+              <w:br/>
+              <w:t>T3: 66% (53)</w:t>
+              <w:br/>
+              <w:t>T4: 1.2% (1)</w:t>
+              <w:br/>
+              <w:t>complete: n = 80</w:t>
+            </w:r>
+          </w:p>
+        </w:tc>
+        <w:tc>
+          <w:tcPr>
+            <w:tcW w:w="1190" w:type="dxa"/>
+            <w:tcBorders>
+              <w:top w:val="single" w:sz="6" w:space="0" w:color="666666"/>
+              <w:bottom w:val="single" w:sz="6" w:space="0" w:color="666666"/>
+            </w:tcBorders>
+            <w:shd w:color="auto" w:fill="FFFFFF" w:val="clear"/>
+            <w:vAlign w:val="center"/>
+          </w:tcPr>
+          <w:p>
+            <w:pPr>
+              <w:pStyle w:val="Normal"/>
+              <w:widowControl w:val="false"/>
+              <w:pBdr/>
+              <w:spacing w:lineRule="exact" w:line="240" w:before="100" w:after="100"/>
+              <w:ind w:left="100" w:right="100" w:hanging="0"/>
+              <w:jc w:val="left"/>
+              <w:rPr/>
+            </w:pPr>
+            <w:r>
+              <w:rPr>
+                <w:rFonts w:eastAsia="Arial" w:cs="Arial"/>
+                <w:b w:val="false"/>
+                <w:i w:val="false"/>
+                <w:color w:val="000000"/>
+                <w:sz w:val="20"/>
+                <w:szCs w:val="20"/>
+                <w:u w:val="none"/>
+              </w:rPr>
+              <w:t>T1: 21% (41)</w:t>
+              <w:br/>
+              <w:t>T2: 40% (79)</w:t>
+              <w:br/>
+              <w:t>T3: 38% (74)</w:t>
+              <w:br/>
+              <w:t>T4: 1% (2)</w:t>
+              <w:br/>
+              <w:t>complete: n = 196</w:t>
+            </w:r>
+          </w:p>
+        </w:tc>
+        <w:tc>
+          <w:tcPr>
+            <w:tcW w:w="1192" w:type="dxa"/>
+            <w:tcBorders>
+              <w:top w:val="single" w:sz="6" w:space="0" w:color="666666"/>
+              <w:bottom w:val="single" w:sz="6" w:space="0" w:color="666666"/>
+            </w:tcBorders>
+            <w:shd w:color="auto" w:fill="FFFFFF" w:val="clear"/>
+            <w:vAlign w:val="center"/>
+          </w:tcPr>
+          <w:p>
+            <w:pPr>
+              <w:pStyle w:val="Normal"/>
+              <w:widowControl w:val="false"/>
+              <w:pBdr/>
+              <w:spacing w:lineRule="exact" w:line="240" w:before="100" w:after="100"/>
+              <w:ind w:left="100" w:right="100" w:hanging="0"/>
+              <w:jc w:val="left"/>
+              <w:rPr/>
+            </w:pPr>
+            <w:r>
+              <w:rPr>
+                <w:rFonts w:eastAsia="Arial" w:cs="Arial"/>
+                <w:b w:val="false"/>
+                <w:i w:val="false"/>
+                <w:color w:val="000000"/>
+                <w:sz w:val="20"/>
+                <w:szCs w:val="20"/>
+                <w:u w:val="none"/>
+              </w:rPr>
+              <w:t>T1: 6.3% (11)</w:t>
               <w:br/>
               <w:t>T2: 19% (33)</w:t>
               <w:br/>
-              <w:t>T3: 73% (130)</w:t>
+              <w:t>T3: 73% (128)</w:t>
               <w:br/>
               <w:t>T4: 1.7% (3)</w:t>
               <w:br/>
-              <w:t>complete: n = 177</w:t>
+              <w:t>complete: n = 175</w:t>
             </w:r>
           </w:p>
         </w:tc>
@@ -16135,15 +16218,15 @@
                 <w:szCs w:val="20"/>
                 <w:u w:val="none"/>
               </w:rPr>
-              <w:t>T1: 3.5% (3)</w:t>
-              <w:br/>
-              <w:t>T2: 27% (23)</w:t>
-              <w:br/>
-              <w:t>T3: 68% (58)</w:t>
-              <w:br/>
-              <w:t>T4: 1.2% (1)</w:t>
-              <w:br/>
-              <w:t>complete: n = 85</w:t>
+              <w:t>T1: 0.68% (1)</w:t>
+              <w:br/>
+              <w:t>T2: 21% (31)</w:t>
+              <w:br/>
+              <w:t>T3: 77% (112)</w:t>
+              <w:br/>
+              <w:t>T4: 1.4% (2)</w:t>
+              <w:br/>
+              <w:t>complete: n = 146</w:t>
             </w:r>
           </w:p>
         </w:tc>
@@ -16179,97 +16262,13 @@
               </w:rPr>
               <w:t>T1: 0% (0)</w:t>
               <w:br/>
-              <w:t>T2: 13% (15)</w:t>
-              <w:br/>
-              <w:t>T3: 87% (103)</w:t>
-              <w:br/>
-              <w:t>T4: 0.84% (1)</w:t>
-              <w:br/>
-              <w:t>complete: n = 119</w:t>
-            </w:r>
-          </w:p>
-        </w:tc>
-        <w:tc>
-          <w:tcPr>
-            <w:tcW w:w="1190" w:type="dxa"/>
-            <w:tcBorders>
-              <w:top w:val="single" w:sz="6" w:space="0" w:color="666666"/>
-              <w:bottom w:val="single" w:sz="6" w:space="0" w:color="666666"/>
-            </w:tcBorders>
-            <w:shd w:color="auto" w:fill="FFFFFF" w:val="clear"/>
-            <w:vAlign w:val="center"/>
-          </w:tcPr>
-          <w:p>
-            <w:pPr>
-              <w:pStyle w:val="Normal"/>
-              <w:widowControl w:val="false"/>
-              <w:pBdr/>
-              <w:spacing w:lineRule="exact" w:line="240" w:before="100" w:after="100"/>
-              <w:ind w:left="100" w:right="100" w:hanging="0"/>
-              <w:jc w:val="left"/>
-              <w:rPr/>
-            </w:pPr>
-            <w:r>
-              <w:rPr>
-                <w:rFonts w:eastAsia="Arial" w:cs="Arial"/>
-                <w:b w:val="false"/>
-                <w:i w:val="false"/>
-                <w:color w:val="000000"/>
-                <w:sz w:val="20"/>
-                <w:szCs w:val="20"/>
-                <w:u w:val="none"/>
-              </w:rPr>
-              <w:t>T1: 20% (41)</w:t>
-              <w:br/>
-              <w:t>T2: 39% (79)</w:t>
-              <w:br/>
-              <w:t>T3: 40% (80)</w:t>
-              <w:br/>
-              <w:t>T4: 0.99% (2)</w:t>
-              <w:br/>
-              <w:t>complete: n = 202</w:t>
-            </w:r>
-          </w:p>
-        </w:tc>
-        <w:tc>
-          <w:tcPr>
-            <w:tcW w:w="1192" w:type="dxa"/>
-            <w:tcBorders>
-              <w:top w:val="single" w:sz="6" w:space="0" w:color="666666"/>
-              <w:bottom w:val="single" w:sz="6" w:space="0" w:color="666666"/>
-            </w:tcBorders>
-            <w:shd w:color="auto" w:fill="FFFFFF" w:val="clear"/>
-            <w:vAlign w:val="center"/>
-          </w:tcPr>
-          <w:p>
-            <w:pPr>
-              <w:pStyle w:val="Normal"/>
-              <w:widowControl w:val="false"/>
-              <w:pBdr/>
-              <w:spacing w:lineRule="exact" w:line="240" w:before="100" w:after="100"/>
-              <w:ind w:left="100" w:right="100" w:hanging="0"/>
-              <w:jc w:val="left"/>
-              <w:rPr/>
-            </w:pPr>
-            <w:r>
-              <w:rPr>
-                <w:rFonts w:eastAsia="Arial" w:cs="Arial"/>
-                <w:b w:val="false"/>
-                <w:i w:val="false"/>
-                <w:color w:val="000000"/>
-                <w:sz w:val="20"/>
-                <w:szCs w:val="20"/>
-                <w:u w:val="none"/>
-              </w:rPr>
-              <w:t>T1: 0.65% (1)</w:t>
-              <w:br/>
-              <w:t>T2: 20% (31)</w:t>
-              <w:br/>
-              <w:t>T3: 78% (120)</w:t>
-              <w:br/>
-              <w:t>T4: 1.3% (2)</w:t>
-              <w:br/>
-              <w:t>complete: n = 154</w:t>
+              <w:t>T2: 12% (14)</w:t>
+              <w:br/>
+              <w:t>T3: 87% (97)</w:t>
+              <w:br/>
+              <w:t>T4: 0.89% (1)</w:t>
+              <w:br/>
+              <w:t>complete: n = 112</w:t>
             </w:r>
           </w:p>
         </w:tc>
@@ -16483,6 +16482,82 @@
                 <w:szCs w:val="20"/>
                 <w:u w:val="none"/>
               </w:rPr>
+              <w:t>70 [IQR: 64 - 75]</w:t>
+              <w:br/>
+              <w:t>range: 54 - 80</w:t>
+              <w:br/>
+              <w:t>complete: n = 27</w:t>
+            </w:r>
+          </w:p>
+        </w:tc>
+        <w:tc>
+          <w:tcPr>
+            <w:tcW w:w="1190" w:type="dxa"/>
+            <w:tcBorders>
+              <w:top w:val="single" w:sz="6" w:space="0" w:color="666666"/>
+              <w:bottom w:val="single" w:sz="6" w:space="0" w:color="666666"/>
+            </w:tcBorders>
+            <w:shd w:color="auto" w:fill="FFFFFF" w:val="clear"/>
+            <w:vAlign w:val="center"/>
+          </w:tcPr>
+          <w:p>
+            <w:pPr>
+              <w:pStyle w:val="Normal"/>
+              <w:widowControl w:val="false"/>
+              <w:pBdr/>
+              <w:spacing w:lineRule="exact" w:line="240" w:before="100" w:after="100"/>
+              <w:ind w:left="100" w:right="100" w:hanging="0"/>
+              <w:jc w:val="left"/>
+              <w:rPr/>
+            </w:pPr>
+            <w:r>
+              <w:rPr>
+                <w:rFonts w:eastAsia="Arial" w:cs="Arial"/>
+                <w:b w:val="false"/>
+                <w:i w:val="false"/>
+                <w:color w:val="000000"/>
+                <w:sz w:val="20"/>
+                <w:szCs w:val="20"/>
+                <w:u w:val="none"/>
+              </w:rPr>
+              <w:t>66 [IQR: 59 - 72]</w:t>
+              <w:br/>
+              <w:t>range: 42 - 86</w:t>
+              <w:br/>
+              <w:t>complete: n = 52</w:t>
+            </w:r>
+          </w:p>
+        </w:tc>
+        <w:tc>
+          <w:tcPr>
+            <w:tcW w:w="1192" w:type="dxa"/>
+            <w:tcBorders>
+              <w:top w:val="single" w:sz="6" w:space="0" w:color="666666"/>
+              <w:bottom w:val="single" w:sz="6" w:space="0" w:color="666666"/>
+            </w:tcBorders>
+            <w:shd w:color="auto" w:fill="FFFFFF" w:val="clear"/>
+            <w:vAlign w:val="center"/>
+          </w:tcPr>
+          <w:p>
+            <w:pPr>
+              <w:pStyle w:val="Normal"/>
+              <w:widowControl w:val="false"/>
+              <w:pBdr/>
+              <w:spacing w:lineRule="exact" w:line="240" w:before="100" w:after="100"/>
+              <w:ind w:left="100" w:right="100" w:hanging="0"/>
+              <w:jc w:val="left"/>
+              <w:rPr/>
+            </w:pPr>
+            <w:r>
+              <w:rPr>
+                <w:rFonts w:eastAsia="Arial" w:cs="Arial"/>
+                <w:b w:val="false"/>
+                <w:i w:val="false"/>
+                <w:color w:val="000000"/>
+                <w:sz w:val="20"/>
+                <w:szCs w:val="20"/>
+                <w:u w:val="none"/>
+              </w:rPr>
               <w:t>64 [IQR: 58 - 74]</w:t>
               <w:br/>
               <w:t>range: 34 - 87</w:t>
@@ -16521,11 +16596,11 @@
                 <w:szCs w:val="20"/>
                 <w:u w:val="none"/>
               </w:rPr>
-              <w:t>70 [IQR: 64 - 75]</w:t>
-              <w:br/>
-              <w:t>range: 54 - 80</w:t>
-              <w:br/>
-              <w:t>complete: n = 27</w:t>
+              <w:t>70 [IQR: 62 - 78]</w:t>
+              <w:br/>
+              <w:t>range: 43 - 90</w:t>
+              <w:br/>
+              <w:t>complete: n = 99</w:t>
             </w:r>
           </w:p>
         </w:tc>
@@ -16564,82 +16639,6 @@
               <w:t>range: 44 - 90</w:t>
               <w:br/>
               <w:t>complete: n = 61</w:t>
-            </w:r>
-          </w:p>
-        </w:tc>
-        <w:tc>
-          <w:tcPr>
-            <w:tcW w:w="1190" w:type="dxa"/>
-            <w:tcBorders>
-              <w:top w:val="single" w:sz="6" w:space="0" w:color="666666"/>
-              <w:bottom w:val="single" w:sz="6" w:space="0" w:color="666666"/>
-            </w:tcBorders>
-            <w:shd w:color="auto" w:fill="FFFFFF" w:val="clear"/>
-            <w:vAlign w:val="center"/>
-          </w:tcPr>
-          <w:p>
-            <w:pPr>
-              <w:pStyle w:val="Normal"/>
-              <w:widowControl w:val="false"/>
-              <w:pBdr/>
-              <w:spacing w:lineRule="exact" w:line="240" w:before="100" w:after="100"/>
-              <w:ind w:left="100" w:right="100" w:hanging="0"/>
-              <w:jc w:val="left"/>
-              <w:rPr/>
-            </w:pPr>
-            <w:r>
-              <w:rPr>
-                <w:rFonts w:eastAsia="Arial" w:cs="Arial"/>
-                <w:b w:val="false"/>
-                <w:i w:val="false"/>
-                <w:color w:val="000000"/>
-                <w:sz w:val="20"/>
-                <w:szCs w:val="20"/>
-                <w:u w:val="none"/>
-              </w:rPr>
-              <w:t>66 [IQR: 59 - 72]</w:t>
-              <w:br/>
-              <w:t>range: 42 - 86</w:t>
-              <w:br/>
-              <w:t>complete: n = 52</w:t>
-            </w:r>
-          </w:p>
-        </w:tc>
-        <w:tc>
-          <w:tcPr>
-            <w:tcW w:w="1192" w:type="dxa"/>
-            <w:tcBorders>
-              <w:top w:val="single" w:sz="6" w:space="0" w:color="666666"/>
-              <w:bottom w:val="single" w:sz="6" w:space="0" w:color="666666"/>
-            </w:tcBorders>
-            <w:shd w:color="auto" w:fill="FFFFFF" w:val="clear"/>
-            <w:vAlign w:val="center"/>
-          </w:tcPr>
-          <w:p>
-            <w:pPr>
-              <w:pStyle w:val="Normal"/>
-              <w:widowControl w:val="false"/>
-              <w:pBdr/>
-              <w:spacing w:lineRule="exact" w:line="240" w:before="100" w:after="100"/>
-              <w:ind w:left="100" w:right="100" w:hanging="0"/>
-              <w:jc w:val="left"/>
-              <w:rPr/>
-            </w:pPr>
-            <w:r>
-              <w:rPr>
-                <w:rFonts w:eastAsia="Arial" w:cs="Arial"/>
-                <w:b w:val="false"/>
-                <w:i w:val="false"/>
-                <w:color w:val="000000"/>
-                <w:sz w:val="20"/>
-                <w:szCs w:val="20"/>
-                <w:u w:val="none"/>
-              </w:rPr>
-              <w:t>70 [IQR: 62 - 78]</w:t>
-              <w:br/>
-              <w:t>range: 43 - 90</w:t>
-              <w:br/>
-              <w:t>complete: n = 99</w:t>
             </w:r>
           </w:p>
         </w:tc>
@@ -16844,6 +16843,82 @@
                 <w:szCs w:val="20"/>
                 <w:u w:val="none"/>
               </w:rPr>
+              <w:t>female: 22% (6)</w:t>
+              <w:br/>
+              <w:t>male: 78% (21)</w:t>
+              <w:br/>
+              <w:t>complete: n = 27</w:t>
+            </w:r>
+          </w:p>
+        </w:tc>
+        <w:tc>
+          <w:tcPr>
+            <w:tcW w:w="1190" w:type="dxa"/>
+            <w:tcBorders>
+              <w:top w:val="single" w:sz="6" w:space="0" w:color="666666"/>
+              <w:bottom w:val="single" w:sz="6" w:space="0" w:color="666666"/>
+            </w:tcBorders>
+            <w:shd w:color="auto" w:fill="FFFFFF" w:val="clear"/>
+            <w:vAlign w:val="center"/>
+          </w:tcPr>
+          <w:p>
+            <w:pPr>
+              <w:pStyle w:val="Normal"/>
+              <w:widowControl w:val="false"/>
+              <w:pBdr/>
+              <w:spacing w:lineRule="exact" w:line="240" w:before="100" w:after="100"/>
+              <w:ind w:left="100" w:right="100" w:hanging="0"/>
+              <w:jc w:val="left"/>
+              <w:rPr/>
+            </w:pPr>
+            <w:r>
+              <w:rPr>
+                <w:rFonts w:eastAsia="Arial" w:cs="Arial"/>
+                <w:b w:val="false"/>
+                <w:i w:val="false"/>
+                <w:color w:val="000000"/>
+                <w:sz w:val="20"/>
+                <w:szCs w:val="20"/>
+                <w:u w:val="none"/>
+              </w:rPr>
+              <w:t>female: 17% (9)</w:t>
+              <w:br/>
+              <w:t>male: 83% (43)</w:t>
+              <w:br/>
+              <w:t>complete: n = 52</w:t>
+            </w:r>
+          </w:p>
+        </w:tc>
+        <w:tc>
+          <w:tcPr>
+            <w:tcW w:w="1192" w:type="dxa"/>
+            <w:tcBorders>
+              <w:top w:val="single" w:sz="6" w:space="0" w:color="666666"/>
+              <w:bottom w:val="single" w:sz="6" w:space="0" w:color="666666"/>
+            </w:tcBorders>
+            <w:shd w:color="auto" w:fill="FFFFFF" w:val="clear"/>
+            <w:vAlign w:val="center"/>
+          </w:tcPr>
+          <w:p>
+            <w:pPr>
+              <w:pStyle w:val="Normal"/>
+              <w:widowControl w:val="false"/>
+              <w:pBdr/>
+              <w:spacing w:lineRule="exact" w:line="240" w:before="100" w:after="100"/>
+              <w:ind w:left="100" w:right="100" w:hanging="0"/>
+              <w:jc w:val="left"/>
+              <w:rPr/>
+            </w:pPr>
+            <w:r>
+              <w:rPr>
+                <w:rFonts w:eastAsia="Arial" w:cs="Arial"/>
+                <w:b w:val="false"/>
+                <w:i w:val="false"/>
+                <w:color w:val="000000"/>
+                <w:sz w:val="20"/>
+                <w:szCs w:val="20"/>
+                <w:u w:val="none"/>
+              </w:rPr>
               <w:t>female: 28% (16)</w:t>
               <w:br/>
               <w:t>male: 72% (42)</w:t>
@@ -16882,11 +16957,11 @@
                 <w:szCs w:val="20"/>
                 <w:u w:val="none"/>
               </w:rPr>
-              <w:t>female: 22% (6)</w:t>
-              <w:br/>
-              <w:t>male: 78% (21)</w:t>
-              <w:br/>
-              <w:t>complete: n = 27</w:t>
+              <w:t>female: 31% (31)</w:t>
+              <w:br/>
+              <w:t>male: 69% (68)</w:t>
+              <w:br/>
+              <w:t>complete: n = 99</w:t>
             </w:r>
           </w:p>
         </w:tc>
@@ -16925,82 +17000,6 @@
               <w:t>male: 70% (43)</w:t>
               <w:br/>
               <w:t>complete: n = 61</w:t>
-            </w:r>
-          </w:p>
-        </w:tc>
-        <w:tc>
-          <w:tcPr>
-            <w:tcW w:w="1190" w:type="dxa"/>
-            <w:tcBorders>
-              <w:top w:val="single" w:sz="6" w:space="0" w:color="666666"/>
-              <w:bottom w:val="single" w:sz="6" w:space="0" w:color="666666"/>
-            </w:tcBorders>
-            <w:shd w:color="auto" w:fill="FFFFFF" w:val="clear"/>
-            <w:vAlign w:val="center"/>
-          </w:tcPr>
-          <w:p>
-            <w:pPr>
-              <w:pStyle w:val="Normal"/>
-              <w:widowControl w:val="false"/>
-              <w:pBdr/>
-              <w:spacing w:lineRule="exact" w:line="240" w:before="100" w:after="100"/>
-              <w:ind w:left="100" w:right="100" w:hanging="0"/>
-              <w:jc w:val="left"/>
-              <w:rPr/>
-            </w:pPr>
-            <w:r>
-              <w:rPr>
-                <w:rFonts w:eastAsia="Arial" w:cs="Arial"/>
-                <w:b w:val="false"/>
-                <w:i w:val="false"/>
-                <w:color w:val="000000"/>
-                <w:sz w:val="20"/>
-                <w:szCs w:val="20"/>
-                <w:u w:val="none"/>
-              </w:rPr>
-              <w:t>female: 17% (9)</w:t>
-              <w:br/>
-              <w:t>male: 83% (43)</w:t>
-              <w:br/>
-              <w:t>complete: n = 52</w:t>
-            </w:r>
-          </w:p>
-        </w:tc>
-        <w:tc>
-          <w:tcPr>
-            <w:tcW w:w="1192" w:type="dxa"/>
-            <w:tcBorders>
-              <w:top w:val="single" w:sz="6" w:space="0" w:color="666666"/>
-              <w:bottom w:val="single" w:sz="6" w:space="0" w:color="666666"/>
-            </w:tcBorders>
-            <w:shd w:color="auto" w:fill="FFFFFF" w:val="clear"/>
-            <w:vAlign w:val="center"/>
-          </w:tcPr>
-          <w:p>
-            <w:pPr>
-              <w:pStyle w:val="Normal"/>
-              <w:widowControl w:val="false"/>
-              <w:pBdr/>
-              <w:spacing w:lineRule="exact" w:line="240" w:before="100" w:after="100"/>
-              <w:ind w:left="100" w:right="100" w:hanging="0"/>
-              <w:jc w:val="left"/>
-              <w:rPr/>
-            </w:pPr>
-            <w:r>
-              <w:rPr>
-                <w:rFonts w:eastAsia="Arial" w:cs="Arial"/>
-                <w:b w:val="false"/>
-                <w:i w:val="false"/>
-                <w:color w:val="000000"/>
-                <w:sz w:val="20"/>
-                <w:szCs w:val="20"/>
-                <w:u w:val="none"/>
-              </w:rPr>
-              <w:t>female: 31% (31)</w:t>
-              <w:br/>
-              <w:t>male: 69% (68)</w:t>
-              <w:br/>
-              <w:t>complete: n = 99</w:t>
             </w:r>
           </w:p>
         </w:tc>
@@ -17205,6 +17204,82 @@
                 <w:szCs w:val="20"/>
                 <w:u w:val="none"/>
               </w:rPr>
+              <w:t>non-muscle invasive: 0% (0)</w:t>
+              <w:br/>
+              <w:t>muscle invasive: 100% (25)</w:t>
+              <w:br/>
+              <w:t>complete: n = 25</w:t>
+            </w:r>
+          </w:p>
+        </w:tc>
+        <w:tc>
+          <w:tcPr>
+            <w:tcW w:w="1190" w:type="dxa"/>
+            <w:tcBorders>
+              <w:top w:val="single" w:sz="6" w:space="0" w:color="666666"/>
+              <w:bottom w:val="single" w:sz="6" w:space="0" w:color="666666"/>
+            </w:tcBorders>
+            <w:shd w:color="auto" w:fill="FFFFFF" w:val="clear"/>
+            <w:vAlign w:val="center"/>
+          </w:tcPr>
+          <w:p>
+            <w:pPr>
+              <w:pStyle w:val="Normal"/>
+              <w:widowControl w:val="false"/>
+              <w:pBdr/>
+              <w:spacing w:lineRule="exact" w:line="240" w:before="100" w:after="100"/>
+              <w:ind w:left="100" w:right="100" w:hanging="0"/>
+              <w:jc w:val="left"/>
+              <w:rPr/>
+            </w:pPr>
+            <w:r>
+              <w:rPr>
+                <w:rFonts w:eastAsia="Arial" w:cs="Arial"/>
+                <w:b w:val="false"/>
+                <w:i w:val="false"/>
+                <w:color w:val="000000"/>
+                <w:sz w:val="20"/>
+                <w:szCs w:val="20"/>
+                <w:u w:val="none"/>
+              </w:rPr>
+              <w:t>non-muscle invasive: 2.1% (1)</w:t>
+              <w:br/>
+              <w:t>muscle invasive: 98% (47)</w:t>
+              <w:br/>
+              <w:t>complete: n = 48</w:t>
+            </w:r>
+          </w:p>
+        </w:tc>
+        <w:tc>
+          <w:tcPr>
+            <w:tcW w:w="1192" w:type="dxa"/>
+            <w:tcBorders>
+              <w:top w:val="single" w:sz="6" w:space="0" w:color="666666"/>
+              <w:bottom w:val="single" w:sz="6" w:space="0" w:color="666666"/>
+            </w:tcBorders>
+            <w:shd w:color="auto" w:fill="FFFFFF" w:val="clear"/>
+            <w:vAlign w:val="center"/>
+          </w:tcPr>
+          <w:p>
+            <w:pPr>
+              <w:pStyle w:val="Normal"/>
+              <w:widowControl w:val="false"/>
+              <w:pBdr/>
+              <w:spacing w:lineRule="exact" w:line="240" w:before="100" w:after="100"/>
+              <w:ind w:left="100" w:right="100" w:hanging="0"/>
+              <w:jc w:val="left"/>
+              <w:rPr/>
+            </w:pPr>
+            <w:r>
+              <w:rPr>
+                <w:rFonts w:eastAsia="Arial" w:cs="Arial"/>
+                <w:b w:val="false"/>
+                <w:i w:val="false"/>
+                <w:color w:val="000000"/>
+                <w:sz w:val="20"/>
+                <w:szCs w:val="20"/>
+                <w:u w:val="none"/>
+              </w:rPr>
               <w:t>non-muscle invasive: 1.9% (1)</w:t>
               <w:br/>
               <w:t>muscle invasive: 98% (51)</w:t>
@@ -17245,9 +17320,9 @@
               </w:rPr>
               <w:t>non-muscle invasive: 0% (0)</w:t>
               <w:br/>
-              <w:t>muscle invasive: 100% (25)</w:t>
-              <w:br/>
-              <w:t>complete: n = 25</w:t>
+              <w:t>muscle invasive: 100% (92)</w:t>
+              <w:br/>
+              <w:t>complete: n = 92</w:t>
             </w:r>
           </w:p>
         </w:tc>
@@ -17286,82 +17361,6 @@
               <w:t>muscle invasive: 100% (57)</w:t>
               <w:br/>
               <w:t>complete: n = 57</w:t>
-            </w:r>
-          </w:p>
-        </w:tc>
-        <w:tc>
-          <w:tcPr>
-            <w:tcW w:w="1190" w:type="dxa"/>
-            <w:tcBorders>
-              <w:top w:val="single" w:sz="6" w:space="0" w:color="666666"/>
-              <w:bottom w:val="single" w:sz="6" w:space="0" w:color="666666"/>
-            </w:tcBorders>
-            <w:shd w:color="auto" w:fill="FFFFFF" w:val="clear"/>
-            <w:vAlign w:val="center"/>
-          </w:tcPr>
-          <w:p>
-            <w:pPr>
-              <w:pStyle w:val="Normal"/>
-              <w:widowControl w:val="false"/>
-              <w:pBdr/>
-              <w:spacing w:lineRule="exact" w:line="240" w:before="100" w:after="100"/>
-              <w:ind w:left="100" w:right="100" w:hanging="0"/>
-              <w:jc w:val="left"/>
-              <w:rPr/>
-            </w:pPr>
-            <w:r>
-              <w:rPr>
-                <w:rFonts w:eastAsia="Arial" w:cs="Arial"/>
-                <w:b w:val="false"/>
-                <w:i w:val="false"/>
-                <w:color w:val="000000"/>
-                <w:sz w:val="20"/>
-                <w:szCs w:val="20"/>
-                <w:u w:val="none"/>
-              </w:rPr>
-              <w:t>non-muscle invasive: 2.1% (1)</w:t>
-              <w:br/>
-              <w:t>muscle invasive: 98% (47)</w:t>
-              <w:br/>
-              <w:t>complete: n = 48</w:t>
-            </w:r>
-          </w:p>
-        </w:tc>
-        <w:tc>
-          <w:tcPr>
-            <w:tcW w:w="1192" w:type="dxa"/>
-            <w:tcBorders>
-              <w:top w:val="single" w:sz="6" w:space="0" w:color="666666"/>
-              <w:bottom w:val="single" w:sz="6" w:space="0" w:color="666666"/>
-            </w:tcBorders>
-            <w:shd w:color="auto" w:fill="FFFFFF" w:val="clear"/>
-            <w:vAlign w:val="center"/>
-          </w:tcPr>
-          <w:p>
-            <w:pPr>
-              <w:pStyle w:val="Normal"/>
-              <w:widowControl w:val="false"/>
-              <w:pBdr/>
-              <w:spacing w:lineRule="exact" w:line="240" w:before="100" w:after="100"/>
-              <w:ind w:left="100" w:right="100" w:hanging="0"/>
-              <w:jc w:val="left"/>
-              <w:rPr/>
-            </w:pPr>
-            <w:r>
-              <w:rPr>
-                <w:rFonts w:eastAsia="Arial" w:cs="Arial"/>
-                <w:b w:val="false"/>
-                <w:i w:val="false"/>
-                <w:color w:val="000000"/>
-                <w:sz w:val="20"/>
-                <w:szCs w:val="20"/>
-                <w:u w:val="none"/>
-              </w:rPr>
-              <w:t>non-muscle invasive: 0% (0)</w:t>
-              <w:br/>
-              <w:t>muscle invasive: 100% (92)</w:t>
-              <w:br/>
-              <w:t>complete: n = 92</w:t>
             </w:r>
           </w:p>
         </w:tc>
@@ -17572,6 +17571,94 @@
                 <w:szCs w:val="20"/>
                 <w:u w:val="none"/>
               </w:rPr>
+              <w:t>T0: 0% (0)</w:t>
+              <w:br/>
+              <w:t>T1: 0% (0)</w:t>
+              <w:br/>
+              <w:t>T2: 24% (6)</w:t>
+              <w:br/>
+              <w:t>T3: 68% (17)</w:t>
+              <w:br/>
+              <w:t>T4: 8% (2)</w:t>
+              <w:br/>
+              <w:t>complete: n = 25</w:t>
+            </w:r>
+          </w:p>
+        </w:tc>
+        <w:tc>
+          <w:tcPr>
+            <w:tcW w:w="1190" w:type="dxa"/>
+            <w:tcBorders>
+              <w:top w:val="single" w:sz="6" w:space="0" w:color="666666"/>
+              <w:bottom w:val="single" w:sz="6" w:space="0" w:color="666666"/>
+            </w:tcBorders>
+            <w:shd w:color="auto" w:fill="FFFFFF" w:val="clear"/>
+            <w:vAlign w:val="center"/>
+          </w:tcPr>
+          <w:p>
+            <w:pPr>
+              <w:pStyle w:val="Normal"/>
+              <w:widowControl w:val="false"/>
+              <w:pBdr/>
+              <w:spacing w:lineRule="exact" w:line="240" w:before="100" w:after="100"/>
+              <w:ind w:left="100" w:right="100" w:hanging="0"/>
+              <w:jc w:val="left"/>
+              <w:rPr/>
+            </w:pPr>
+            <w:r>
+              <w:rPr>
+                <w:rFonts w:eastAsia="Arial" w:cs="Arial"/>
+                <w:b w:val="false"/>
+                <w:i w:val="false"/>
+                <w:color w:val="000000"/>
+                <w:sz w:val="20"/>
+                <w:szCs w:val="20"/>
+                <w:u w:val="none"/>
+              </w:rPr>
+              <w:t>T0: 0% (0)</w:t>
+              <w:br/>
+              <w:t>T1: 2.1% (1)</w:t>
+              <w:br/>
+              <w:t>T2: 44% (21)</w:t>
+              <w:br/>
+              <w:t>T3: 40% (19)</w:t>
+              <w:br/>
+              <w:t>T4: 15% (7)</w:t>
+              <w:br/>
+              <w:t>complete: n = 48</w:t>
+            </w:r>
+          </w:p>
+        </w:tc>
+        <w:tc>
+          <w:tcPr>
+            <w:tcW w:w="1192" w:type="dxa"/>
+            <w:tcBorders>
+              <w:top w:val="single" w:sz="6" w:space="0" w:color="666666"/>
+              <w:bottom w:val="single" w:sz="6" w:space="0" w:color="666666"/>
+            </w:tcBorders>
+            <w:shd w:color="auto" w:fill="FFFFFF" w:val="clear"/>
+            <w:vAlign w:val="center"/>
+          </w:tcPr>
+          <w:p>
+            <w:pPr>
+              <w:pStyle w:val="Normal"/>
+              <w:widowControl w:val="false"/>
+              <w:pBdr/>
+              <w:spacing w:lineRule="exact" w:line="240" w:before="100" w:after="100"/>
+              <w:ind w:left="100" w:right="100" w:hanging="0"/>
+              <w:jc w:val="left"/>
+              <w:rPr/>
+            </w:pPr>
+            <w:r>
+              <w:rPr>
+                <w:rFonts w:eastAsia="Arial" w:cs="Arial"/>
+                <w:b w:val="false"/>
+                <w:i w:val="false"/>
+                <w:color w:val="000000"/>
+                <w:sz w:val="20"/>
+                <w:szCs w:val="20"/>
+                <w:u w:val="none"/>
+              </w:rPr>
               <w:t>T0: 1.9% (1)</w:t>
               <w:br/>
               <w:t>T1: 0% (0)</w:t>
@@ -17620,13 +17707,13 @@
               <w:br/>
               <w:t>T1: 0% (0)</w:t>
               <w:br/>
-              <w:t>T2: 24% (6)</w:t>
-              <w:br/>
-              <w:t>T3: 68% (17)</w:t>
-              <w:br/>
-              <w:t>T4: 8% (2)</w:t>
-              <w:br/>
-              <w:t>complete: n = 25</w:t>
+              <w:t>T2: 34% (31)</w:t>
+              <w:br/>
+              <w:t>T3: 47% (43)</w:t>
+              <w:br/>
+              <w:t>T4: 20% (18)</w:t>
+              <w:br/>
+              <w:t>complete: n = 92</w:t>
             </w:r>
           </w:p>
         </w:tc>
@@ -17671,94 +17758,6 @@
               <w:t>T4: 11% (6)</w:t>
               <w:br/>
               <w:t>complete: n = 57</w:t>
-            </w:r>
-          </w:p>
-        </w:tc>
-        <w:tc>
-          <w:tcPr>
-            <w:tcW w:w="1190" w:type="dxa"/>
-            <w:tcBorders>
-              <w:top w:val="single" w:sz="6" w:space="0" w:color="666666"/>
-              <w:bottom w:val="single" w:sz="6" w:space="0" w:color="666666"/>
-            </w:tcBorders>
-            <w:shd w:color="auto" w:fill="FFFFFF" w:val="clear"/>
-            <w:vAlign w:val="center"/>
-          </w:tcPr>
-          <w:p>
-            <w:pPr>
-              <w:pStyle w:val="Normal"/>
-              <w:widowControl w:val="false"/>
-              <w:pBdr/>
-              <w:spacing w:lineRule="exact" w:line="240" w:before="100" w:after="100"/>
-              <w:ind w:left="100" w:right="100" w:hanging="0"/>
-              <w:jc w:val="left"/>
-              <w:rPr/>
-            </w:pPr>
-            <w:r>
-              <w:rPr>
-                <w:rFonts w:eastAsia="Arial" w:cs="Arial"/>
-                <w:b w:val="false"/>
-                <w:i w:val="false"/>
-                <w:color w:val="000000"/>
-                <w:sz w:val="20"/>
-                <w:szCs w:val="20"/>
-                <w:u w:val="none"/>
-              </w:rPr>
-              <w:t>T0: 0% (0)</w:t>
-              <w:br/>
-              <w:t>T1: 2.1% (1)</w:t>
-              <w:br/>
-              <w:t>T2: 44% (21)</w:t>
-              <w:br/>
-              <w:t>T3: 40% (19)</w:t>
-              <w:br/>
-              <w:t>T4: 15% (7)</w:t>
-              <w:br/>
-              <w:t>complete: n = 48</w:t>
-            </w:r>
-          </w:p>
-        </w:tc>
-        <w:tc>
-          <w:tcPr>
-            <w:tcW w:w="1192" w:type="dxa"/>
-            <w:tcBorders>
-              <w:top w:val="single" w:sz="6" w:space="0" w:color="666666"/>
-              <w:bottom w:val="single" w:sz="6" w:space="0" w:color="666666"/>
-            </w:tcBorders>
-            <w:shd w:color="auto" w:fill="FFFFFF" w:val="clear"/>
-            <w:vAlign w:val="center"/>
-          </w:tcPr>
-          <w:p>
-            <w:pPr>
-              <w:pStyle w:val="Normal"/>
-              <w:widowControl w:val="false"/>
-              <w:pBdr/>
-              <w:spacing w:lineRule="exact" w:line="240" w:before="100" w:after="100"/>
-              <w:ind w:left="100" w:right="100" w:hanging="0"/>
-              <w:jc w:val="left"/>
-              <w:rPr/>
-            </w:pPr>
-            <w:r>
-              <w:rPr>
-                <w:rFonts w:eastAsia="Arial" w:cs="Arial"/>
-                <w:b w:val="false"/>
-                <w:i w:val="false"/>
-                <w:color w:val="000000"/>
-                <w:sz w:val="20"/>
-                <w:szCs w:val="20"/>
-                <w:u w:val="none"/>
-              </w:rPr>
-              <w:t>T0: 0% (0)</w:t>
-              <w:br/>
-              <w:t>T1: 0% (0)</w:t>
-              <w:br/>
-              <w:t>T2: 34% (31)</w:t>
-              <w:br/>
-              <w:t>T3: 47% (43)</w:t>
-              <w:br/>
-              <w:t>T4: 20% (18)</w:t>
-              <w:br/>
-              <w:t>complete: n = 92</w:t>
             </w:r>
           </w:p>
         </w:tc>
@@ -17967,6 +17966,90 @@
                 <w:szCs w:val="20"/>
                 <w:u w:val="none"/>
               </w:rPr>
+              <w:t>N0: 80% (20)</w:t>
+              <w:br/>
+              <w:t>N1: 8% (2)</w:t>
+              <w:br/>
+              <w:t>N2: 12% (3)</w:t>
+              <w:br/>
+              <w:t>N3: 0% (0)</w:t>
+              <w:br/>
+              <w:t>complete: n = 25</w:t>
+            </w:r>
+          </w:p>
+        </w:tc>
+        <w:tc>
+          <w:tcPr>
+            <w:tcW w:w="1190" w:type="dxa"/>
+            <w:tcBorders>
+              <w:top w:val="single" w:sz="6" w:space="0" w:color="666666"/>
+              <w:bottom w:val="single" w:sz="6" w:space="0" w:color="666666"/>
+            </w:tcBorders>
+            <w:shd w:color="auto" w:fill="FFFFFF" w:val="clear"/>
+            <w:vAlign w:val="center"/>
+          </w:tcPr>
+          <w:p>
+            <w:pPr>
+              <w:pStyle w:val="Normal"/>
+              <w:widowControl w:val="false"/>
+              <w:pBdr/>
+              <w:spacing w:lineRule="exact" w:line="240" w:before="100" w:after="100"/>
+              <w:ind w:left="100" w:right="100" w:hanging="0"/>
+              <w:jc w:val="left"/>
+              <w:rPr/>
+            </w:pPr>
+            <w:r>
+              <w:rPr>
+                <w:rFonts w:eastAsia="Arial" w:cs="Arial"/>
+                <w:b w:val="false"/>
+                <w:i w:val="false"/>
+                <w:color w:val="000000"/>
+                <w:sz w:val="20"/>
+                <w:szCs w:val="20"/>
+                <w:u w:val="none"/>
+              </w:rPr>
+              <w:t>N0: 72% (33)</w:t>
+              <w:br/>
+              <w:t>N1: 8.7% (4)</w:t>
+              <w:br/>
+              <w:t>N2: 17% (8)</w:t>
+              <w:br/>
+              <w:t>N3: 2.2% (1)</w:t>
+              <w:br/>
+              <w:t>complete: n = 46</w:t>
+            </w:r>
+          </w:p>
+        </w:tc>
+        <w:tc>
+          <w:tcPr>
+            <w:tcW w:w="1192" w:type="dxa"/>
+            <w:tcBorders>
+              <w:top w:val="single" w:sz="6" w:space="0" w:color="666666"/>
+              <w:bottom w:val="single" w:sz="6" w:space="0" w:color="666666"/>
+            </w:tcBorders>
+            <w:shd w:color="auto" w:fill="FFFFFF" w:val="clear"/>
+            <w:vAlign w:val="center"/>
+          </w:tcPr>
+          <w:p>
+            <w:pPr>
+              <w:pStyle w:val="Normal"/>
+              <w:widowControl w:val="false"/>
+              <w:pBdr/>
+              <w:spacing w:lineRule="exact" w:line="240" w:before="100" w:after="100"/>
+              <w:ind w:left="100" w:right="100" w:hanging="0"/>
+              <w:jc w:val="left"/>
+              <w:rPr/>
+            </w:pPr>
+            <w:r>
+              <w:rPr>
+                <w:rFonts w:eastAsia="Arial" w:cs="Arial"/>
+                <w:b w:val="false"/>
+                <w:i w:val="false"/>
+                <w:color w:val="000000"/>
+                <w:sz w:val="20"/>
+                <w:szCs w:val="20"/>
+                <w:u w:val="none"/>
+              </w:rPr>
               <w:t>N0: 63% (33)</w:t>
               <w:br/>
               <w:t>N1: 12% (6)</w:t>
@@ -18009,15 +18092,15 @@
                 <w:szCs w:val="20"/>
                 <w:u w:val="none"/>
               </w:rPr>
-              <w:t>N0: 80% (20)</w:t>
-              <w:br/>
-              <w:t>N1: 8% (2)</w:t>
-              <w:br/>
-              <w:t>N2: 12% (3)</w:t>
-              <w:br/>
-              <w:t>N3: 0% (0)</w:t>
-              <w:br/>
-              <w:t>complete: n = 25</w:t>
+              <w:t>N0: 68% (63)</w:t>
+              <w:br/>
+              <w:t>N1: 15% (14)</w:t>
+              <w:br/>
+              <w:t>N2: 15% (14)</w:t>
+              <w:br/>
+              <w:t>N3: 1.1% (1)</w:t>
+              <w:br/>
+              <w:t>complete: n = 92</w:t>
             </w:r>
           </w:p>
         </w:tc>
@@ -18060,90 +18143,6 @@
               <w:t>N3: 4.1% (2)</w:t>
               <w:br/>
               <w:t>complete: n = 49</w:t>
-            </w:r>
-          </w:p>
-        </w:tc>
-        <w:tc>
-          <w:tcPr>
-            <w:tcW w:w="1190" w:type="dxa"/>
-            <w:tcBorders>
-              <w:top w:val="single" w:sz="6" w:space="0" w:color="666666"/>
-              <w:bottom w:val="single" w:sz="6" w:space="0" w:color="666666"/>
-            </w:tcBorders>
-            <w:shd w:color="auto" w:fill="FFFFFF" w:val="clear"/>
-            <w:vAlign w:val="center"/>
-          </w:tcPr>
-          <w:p>
-            <w:pPr>
-              <w:pStyle w:val="Normal"/>
-              <w:widowControl w:val="false"/>
-              <w:pBdr/>
-              <w:spacing w:lineRule="exact" w:line="240" w:before="100" w:after="100"/>
-              <w:ind w:left="100" w:right="100" w:hanging="0"/>
-              <w:jc w:val="left"/>
-              <w:rPr/>
-            </w:pPr>
-            <w:r>
-              <w:rPr>
-                <w:rFonts w:eastAsia="Arial" w:cs="Arial"/>
-                <w:b w:val="false"/>
-                <w:i w:val="false"/>
-                <w:color w:val="000000"/>
-                <w:sz w:val="20"/>
-                <w:szCs w:val="20"/>
-                <w:u w:val="none"/>
-              </w:rPr>
-              <w:t>N0: 72% (33)</w:t>
-              <w:br/>
-              <w:t>N1: 8.7% (4)</w:t>
-              <w:br/>
-              <w:t>N2: 17% (8)</w:t>
-              <w:br/>
-              <w:t>N3: 2.2% (1)</w:t>
-              <w:br/>
-              <w:t>complete: n = 46</w:t>
-            </w:r>
-          </w:p>
-        </w:tc>
-        <w:tc>
-          <w:tcPr>
-            <w:tcW w:w="1192" w:type="dxa"/>
-            <w:tcBorders>
-              <w:top w:val="single" w:sz="6" w:space="0" w:color="666666"/>
-              <w:bottom w:val="single" w:sz="6" w:space="0" w:color="666666"/>
-            </w:tcBorders>
-            <w:shd w:color="auto" w:fill="FFFFFF" w:val="clear"/>
-            <w:vAlign w:val="center"/>
-          </w:tcPr>
-          <w:p>
-            <w:pPr>
-              <w:pStyle w:val="Normal"/>
-              <w:widowControl w:val="false"/>
-              <w:pBdr/>
-              <w:spacing w:lineRule="exact" w:line="240" w:before="100" w:after="100"/>
-              <w:ind w:left="100" w:right="100" w:hanging="0"/>
-              <w:jc w:val="left"/>
-              <w:rPr/>
-            </w:pPr>
-            <w:r>
-              <w:rPr>
-                <w:rFonts w:eastAsia="Arial" w:cs="Arial"/>
-                <w:b w:val="false"/>
-                <w:i w:val="false"/>
-                <w:color w:val="000000"/>
-                <w:sz w:val="20"/>
-                <w:szCs w:val="20"/>
-                <w:u w:val="none"/>
-              </w:rPr>
-              <w:t>N0: 68% (63)</w:t>
-              <w:br/>
-              <w:t>N1: 15% (14)</w:t>
-              <w:br/>
-              <w:t>N2: 15% (14)</w:t>
-              <w:br/>
-              <w:t>N3: 1.1% (1)</w:t>
-              <w:br/>
-              <w:t>complete: n = 92</w:t>
             </w:r>
           </w:p>
         </w:tc>
@@ -18348,6 +18347,82 @@
                 <w:szCs w:val="20"/>
                 <w:u w:val="none"/>
               </w:rPr>
+              <w:t>M0: 93% (13)</w:t>
+              <w:br/>
+              <w:t>M1: 7.1% (1)</w:t>
+              <w:br/>
+              <w:t>complete: n = 14</w:t>
+            </w:r>
+          </w:p>
+        </w:tc>
+        <w:tc>
+          <w:tcPr>
+            <w:tcW w:w="1190" w:type="dxa"/>
+            <w:tcBorders>
+              <w:top w:val="single" w:sz="6" w:space="0" w:color="666666"/>
+              <w:bottom w:val="single" w:sz="12" w:space="0" w:color="666666"/>
+            </w:tcBorders>
+            <w:shd w:color="auto" w:fill="FFFFFF" w:val="clear"/>
+            <w:vAlign w:val="center"/>
+          </w:tcPr>
+          <w:p>
+            <w:pPr>
+              <w:pStyle w:val="Normal"/>
+              <w:widowControl w:val="false"/>
+              <w:pBdr/>
+              <w:spacing w:lineRule="exact" w:line="240" w:before="100" w:after="100"/>
+              <w:ind w:left="100" w:right="100" w:hanging="0"/>
+              <w:jc w:val="left"/>
+              <w:rPr/>
+            </w:pPr>
+            <w:r>
+              <w:rPr>
+                <w:rFonts w:eastAsia="Arial" w:cs="Arial"/>
+                <w:b w:val="false"/>
+                <w:i w:val="false"/>
+                <w:color w:val="000000"/>
+                <w:sz w:val="20"/>
+                <w:szCs w:val="20"/>
+                <w:u w:val="none"/>
+              </w:rPr>
+              <w:t>M0: 94% (33)</w:t>
+              <w:br/>
+              <w:t>M1: 5.7% (2)</w:t>
+              <w:br/>
+              <w:t>complete: n = 35</w:t>
+            </w:r>
+          </w:p>
+        </w:tc>
+        <w:tc>
+          <w:tcPr>
+            <w:tcW w:w="1192" w:type="dxa"/>
+            <w:tcBorders>
+              <w:top w:val="single" w:sz="6" w:space="0" w:color="666666"/>
+              <w:bottom w:val="single" w:sz="12" w:space="0" w:color="666666"/>
+            </w:tcBorders>
+            <w:shd w:color="auto" w:fill="FFFFFF" w:val="clear"/>
+            <w:vAlign w:val="center"/>
+          </w:tcPr>
+          <w:p>
+            <w:pPr>
+              <w:pStyle w:val="Normal"/>
+              <w:widowControl w:val="false"/>
+              <w:pBdr/>
+              <w:spacing w:lineRule="exact" w:line="240" w:before="100" w:after="100"/>
+              <w:ind w:left="100" w:right="100" w:hanging="0"/>
+              <w:jc w:val="left"/>
+              <w:rPr/>
+            </w:pPr>
+            <w:r>
+              <w:rPr>
+                <w:rFonts w:eastAsia="Arial" w:cs="Arial"/>
+                <w:b w:val="false"/>
+                <w:i w:val="false"/>
+                <w:color w:val="000000"/>
+                <w:sz w:val="20"/>
+                <w:szCs w:val="20"/>
+                <w:u w:val="none"/>
+              </w:rPr>
               <w:t>M0: 96% (24)</w:t>
               <w:br/>
               <w:t>M1: 4% (1)</w:t>
@@ -18386,11 +18461,11 @@
                 <w:szCs w:val="20"/>
                 <w:u w:val="none"/>
               </w:rPr>
-              <w:t>M0: 93% (13)</w:t>
-              <w:br/>
-              <w:t>M1: 7.1% (1)</w:t>
-              <w:br/>
-              <w:t>complete: n = 14</w:t>
+              <w:t>M0: 94% (49)</w:t>
+              <w:br/>
+              <w:t>M1: 5.8% (3)</w:t>
+              <w:br/>
+              <w:t>complete: n = 52</w:t>
             </w:r>
           </w:p>
         </w:tc>
@@ -18429,82 +18504,6 @@
               <w:t>M1: 3.2% (1)</w:t>
               <w:br/>
               <w:t>complete: n = 31</w:t>
-            </w:r>
-          </w:p>
-        </w:tc>
-        <w:tc>
-          <w:tcPr>
-            <w:tcW w:w="1190" w:type="dxa"/>
-            <w:tcBorders>
-              <w:top w:val="single" w:sz="6" w:space="0" w:color="666666"/>
-              <w:bottom w:val="single" w:sz="12" w:space="0" w:color="666666"/>
-            </w:tcBorders>
-            <w:shd w:color="auto" w:fill="FFFFFF" w:val="clear"/>
-            <w:vAlign w:val="center"/>
-          </w:tcPr>
-          <w:p>
-            <w:pPr>
-              <w:pStyle w:val="Normal"/>
-              <w:widowControl w:val="false"/>
-              <w:pBdr/>
-              <w:spacing w:lineRule="exact" w:line="240" w:before="100" w:after="100"/>
-              <w:ind w:left="100" w:right="100" w:hanging="0"/>
-              <w:jc w:val="left"/>
-              <w:rPr/>
-            </w:pPr>
-            <w:r>
-              <w:rPr>
-                <w:rFonts w:eastAsia="Arial" w:cs="Arial"/>
-                <w:b w:val="false"/>
-                <w:i w:val="false"/>
-                <w:color w:val="000000"/>
-                <w:sz w:val="20"/>
-                <w:szCs w:val="20"/>
-                <w:u w:val="none"/>
-              </w:rPr>
-              <w:t>M0: 94% (33)</w:t>
-              <w:br/>
-              <w:t>M1: 5.7% (2)</w:t>
-              <w:br/>
-              <w:t>complete: n = 35</w:t>
-            </w:r>
-          </w:p>
-        </w:tc>
-        <w:tc>
-          <w:tcPr>
-            <w:tcW w:w="1192" w:type="dxa"/>
-            <w:tcBorders>
-              <w:top w:val="single" w:sz="6" w:space="0" w:color="666666"/>
-              <w:bottom w:val="single" w:sz="12" w:space="0" w:color="666666"/>
-            </w:tcBorders>
-            <w:shd w:color="auto" w:fill="FFFFFF" w:val="clear"/>
-            <w:vAlign w:val="center"/>
-          </w:tcPr>
-          <w:p>
-            <w:pPr>
-              <w:pStyle w:val="Normal"/>
-              <w:widowControl w:val="false"/>
-              <w:pBdr/>
-              <w:spacing w:lineRule="exact" w:line="240" w:before="100" w:after="100"/>
-              <w:ind w:left="100" w:right="100" w:hanging="0"/>
-              <w:jc w:val="left"/>
-              <w:rPr/>
-            </w:pPr>
-            <w:r>
-              <w:rPr>
-                <w:rFonts w:eastAsia="Arial" w:cs="Arial"/>
-                <w:b w:val="false"/>
-                <w:i w:val="false"/>
-                <w:color w:val="000000"/>
-                <w:sz w:val="20"/>
-                <w:szCs w:val="20"/>
-                <w:u w:val="none"/>
-              </w:rPr>
-              <w:t>M0: 94% (49)</w:t>
-              <w:br/>
-              <w:t>M1: 5.8% (3)</w:t>
-              <w:br/>
-              <w:t>complete: n = 52</w:t>
             </w:r>
           </w:p>
         </w:tc>
@@ -18888,15 +18887,6 @@
         </w:rPr>
         <w:t xml:space="preserve"> test with Cramer’s V effect size statistic. P values were adjusted for multiple testing with the false discovery rate method. Percentages of pathological stages and consensus classes within the genetic subsets are presented in stack plots. Effect sizes and p values are displayed in the plot captions. Numbers of complete observations are indicated in the X axes.</w:t>
       </w:r>
-    </w:p>
-    <w:p>
-      <w:pPr>
-        <w:pStyle w:val="Normal"/>
-        <w:rPr/>
-      </w:pPr>
-      <w:r>
-        <w:rPr/>
-      </w:r>
       <w:r>
         <w:br w:type="page"/>
       </w:r>
@@ -21186,7 +21176,7 @@
     </w:r>
     <w:r>
       <w:rPr/>
-      <w:t>40</w:t>
+      <w:t>92</w:t>
     </w:r>
     <w:r>
       <w:rPr/>

</xml_diff>